<commit_message>
Update CMPS350_Project Phase 2_Report.docx
</commit_message>
<xml_diff>
--- a/Web Project/Phase2/CMPS350_Project Phase 2_Report.docx
+++ b/Web Project/Phase2/CMPS350_Project Phase 2_Report.docx
@@ -417,31 +417,7 @@
                 <w:sz w:val="28"/>
                 <w:szCs w:val="28"/>
               </w:rPr>
-              <w:t xml:space="preserve">Give a public link to </w:t>
-            </w:r>
-            <w:proofErr w:type="gramStart"/>
-            <w:r>
-              <w:rPr>
-                <w:sz w:val="28"/>
-                <w:szCs w:val="28"/>
-              </w:rPr>
-              <w:t>you</w:t>
-            </w:r>
-            <w:proofErr w:type="gramEnd"/>
-            <w:r>
-              <w:rPr>
-                <w:sz w:val="28"/>
-                <w:szCs w:val="28"/>
-              </w:rPr>
-              <w:t xml:space="preserve"> </w:t>
-            </w:r>
-            <w:proofErr w:type="gramStart"/>
-            <w:r>
-              <w:rPr>
-                <w:sz w:val="28"/>
-                <w:szCs w:val="28"/>
-              </w:rPr>
-              <w:t xml:space="preserve">code </w:t>
+              <w:t xml:space="preserve">Give a public link to you code </w:t>
             </w:r>
             <w:r>
               <w:rPr>
@@ -449,16 +425,7 @@
                 <w:sz w:val="28"/>
                 <w:szCs w:val="28"/>
               </w:rPr>
-              <w:t>:</w:t>
-            </w:r>
-            <w:proofErr w:type="gramEnd"/>
-            <w:r>
-              <w:rPr>
-                <w:color w:val="FF0000"/>
-                <w:sz w:val="28"/>
-                <w:szCs w:val="28"/>
-              </w:rPr>
-              <w:t xml:space="preserve"> </w:t>
+              <w:t xml:space="preserve">: </w:t>
             </w:r>
           </w:p>
           <w:p>
@@ -509,7 +476,6 @@
           <w:szCs w:val="44"/>
         </w:rPr>
       </w:pPr>
-      <w:proofErr w:type="gramStart"/>
       <w:r>
         <w:rPr>
           <w:b/>
@@ -520,7 +486,6 @@
         </w:rPr>
         <w:t>Grades :</w:t>
       </w:r>
-      <w:proofErr w:type="gramEnd"/>
     </w:p>
     <w:p>
       <w:pPr>
@@ -584,7 +549,6 @@
         </w:rPr>
         <w:t xml:space="preserve"> or </w:t>
       </w:r>
-      <w:proofErr w:type="gramStart"/>
       <w:r>
         <w:rPr>
           <w:b/>
@@ -594,19 +558,7 @@
           <w:szCs w:val="21"/>
           <w:highlight w:val="yellow"/>
         </w:rPr>
-        <w:t>Not</w:t>
-      </w:r>
-      <w:proofErr w:type="gramEnd"/>
-      <w:r>
-        <w:rPr>
-          <w:b/>
-          <w:i/>
-          <w:iCs/>
-          <w:sz w:val="21"/>
-          <w:szCs w:val="21"/>
-          <w:highlight w:val="yellow"/>
-        </w:rPr>
-        <w:t xml:space="preserve"> done</w:t>
+        <w:t>Not done</w:t>
       </w:r>
       <w:r>
         <w:rPr>
@@ -2006,21 +1958,7 @@
         <w:rPr>
           <w:rFonts w:ascii="Times New Roman" w:hAnsi="Times New Roman" w:cs="Times New Roman"/>
         </w:rPr>
-        <w:t xml:space="preserve">- The functionality is </w:t>
-      </w:r>
-      <w:proofErr w:type="gramStart"/>
-      <w:r>
-        <w:rPr>
-          <w:rFonts w:ascii="Times New Roman" w:hAnsi="Times New Roman" w:cs="Times New Roman"/>
-        </w:rPr>
-        <w:t>working:</w:t>
-      </w:r>
-      <w:proofErr w:type="gramEnd"/>
-      <w:r>
-        <w:rPr>
-          <w:rFonts w:ascii="Times New Roman" w:hAnsi="Times New Roman" w:cs="Times New Roman"/>
-        </w:rPr>
-        <w:t xml:space="preserve"> you get 70% of the assigned grade. </w:t>
+        <w:t xml:space="preserve">- The functionality is working: you get 70% of the assigned grade. </w:t>
       </w:r>
     </w:p>
     <w:p>
@@ -2037,35 +1975,7 @@
         <w:rPr>
           <w:rFonts w:ascii="Times New Roman" w:hAnsi="Times New Roman" w:cs="Times New Roman"/>
         </w:rPr>
-        <w:t xml:space="preserve">- The functionality is not </w:t>
-      </w:r>
-      <w:proofErr w:type="gramStart"/>
-      <w:r>
-        <w:rPr>
-          <w:rFonts w:ascii="Times New Roman" w:hAnsi="Times New Roman" w:cs="Times New Roman"/>
-        </w:rPr>
-        <w:t>working:</w:t>
-      </w:r>
-      <w:proofErr w:type="gramEnd"/>
-      <w:r>
-        <w:rPr>
-          <w:rFonts w:ascii="Times New Roman" w:hAnsi="Times New Roman" w:cs="Times New Roman"/>
-        </w:rPr>
-        <w:t xml:space="preserve"> you lose 40% of </w:t>
-      </w:r>
-      <w:proofErr w:type="gramStart"/>
-      <w:r>
-        <w:rPr>
-          <w:rFonts w:ascii="Times New Roman" w:hAnsi="Times New Roman" w:cs="Times New Roman"/>
-        </w:rPr>
-        <w:t>assigned</w:t>
-      </w:r>
-      <w:proofErr w:type="gramEnd"/>
-      <w:r>
-        <w:rPr>
-          <w:rFonts w:ascii="Times New Roman" w:hAnsi="Times New Roman" w:cs="Times New Roman"/>
-        </w:rPr>
-        <w:t xml:space="preserve"> grade. </w:t>
+        <w:t xml:space="preserve">- The functionality is not working: you lose 40% of assigned grade. </w:t>
       </w:r>
     </w:p>
     <w:p>
@@ -2547,18 +2457,8 @@
           <w:b/>
           <w:bCs/>
         </w:rPr>
-        <w:t xml:space="preserve">[100-85]. You should work hard to and demonstrate the merits of your application to earn those </w:t>
-      </w:r>
-      <w:proofErr w:type="gramStart"/>
-      <w:r>
-        <w:rPr>
-          <w:rFonts w:ascii="Times New Roman" w:hAnsi="Times New Roman" w:cs="Times New Roman"/>
-          <w:b/>
-          <w:bCs/>
-        </w:rPr>
-        <w:t>grades.+</w:t>
-      </w:r>
-      <w:proofErr w:type="gramEnd"/>
+        <w:t>[100-85]. You should work hard to and demonstrate the merits of your application to earn those grades.+</w:t>
+      </w:r>
     </w:p>
     <w:p>
       <w:pPr>
@@ -2638,8 +2538,78 @@
       </w:r>
     </w:p>
     <w:p>
-      <w:r>
-        <w:t xml:space="preserve">Our application is a web-based application where different users of the university can interact with it. </w:t>
+      <w:pPr>
+        <w:pStyle w:val="Heading1"/>
+        <w:numPr>
+          <w:ilvl w:val="0"/>
+          <w:numId w:val="0"/>
+        </w:numPr>
+        <w:spacing w:before="240" w:after="120"/>
+        <w:ind w:left="360"/>
+        <w:rPr>
+          <w:b w:val="0"/>
+          <w:color w:val="000000"/>
+          <w:sz w:val="22"/>
+        </w:rPr>
+      </w:pPr>
+      <w:r>
+        <w:rPr>
+          <w:b w:val="0"/>
+          <w:color w:val="000000"/>
+          <w:sz w:val="22"/>
+        </w:rPr>
+        <w:t xml:space="preserve">Our application is a web-based platform designed for university users to interact with course-related functionalities. The system supports three primary user roles: </w:t>
+      </w:r>
+      <w:r>
+        <w:rPr>
+          <w:b w:val="0"/>
+          <w:bCs/>
+          <w:color w:val="000000"/>
+          <w:sz w:val="22"/>
+        </w:rPr>
+        <w:t>Students</w:t>
+      </w:r>
+      <w:r>
+        <w:rPr>
+          <w:b w:val="0"/>
+          <w:color w:val="000000"/>
+          <w:sz w:val="22"/>
+        </w:rPr>
+        <w:t xml:space="preserve">, </w:t>
+      </w:r>
+      <w:r>
+        <w:rPr>
+          <w:b w:val="0"/>
+          <w:bCs/>
+          <w:color w:val="000000"/>
+          <w:sz w:val="22"/>
+        </w:rPr>
+        <w:t>Administrators</w:t>
+      </w:r>
+      <w:r>
+        <w:rPr>
+          <w:b w:val="0"/>
+          <w:color w:val="000000"/>
+          <w:sz w:val="22"/>
+        </w:rPr>
+        <w:t xml:space="preserve">, and </w:t>
+      </w:r>
+      <w:r>
+        <w:rPr>
+          <w:b w:val="0"/>
+          <w:bCs/>
+          <w:color w:val="000000"/>
+          <w:sz w:val="22"/>
+        </w:rPr>
+        <w:t>Instructors</w:t>
+      </w:r>
+      <w:r>
+        <w:rPr>
+          <w:b w:val="0"/>
+          <w:color w:val="000000"/>
+          <w:sz w:val="22"/>
+        </w:rPr>
+        <w:t>, each with distinct capabilities:</w:t>
       </w:r>
     </w:p>
     <w:p>
@@ -2649,10 +2619,146 @@
           <w:ilvl w:val="1"/>
           <w:numId w:val="32"/>
         </w:numPr>
-      </w:pPr>
-      <w:r>
-        <w:t xml:space="preserve">The students can view all the courses available and the courses they have registered/finished, they also can register for new courses and view their GPA depending on their grades. </w:t>
-      </w:r>
+        <w:rPr>
+          <w:b/>
+          <w:bCs/>
+          <w:color w:val="FF0000"/>
+          <w:sz w:val="24"/>
+          <w:szCs w:val="24"/>
+        </w:rPr>
+      </w:pPr>
+      <w:r>
+        <w:rPr>
+          <w:b/>
+          <w:bCs/>
+          <w:color w:val="FF0000"/>
+          <w:sz w:val="24"/>
+          <w:szCs w:val="24"/>
+        </w:rPr>
+        <w:t>Students</w:t>
+      </w:r>
+    </w:p>
+    <w:p>
+      <w:pPr>
+        <w:pStyle w:val="ListParagraph"/>
+        <w:numPr>
+          <w:ilvl w:val="2"/>
+          <w:numId w:val="32"/>
+        </w:numPr>
+        <w:spacing w:before="100" w:beforeAutospacing="1" w:after="100" w:afterAutospacing="1" w:line="240" w:lineRule="auto"/>
+        <w:ind w:right="0"/>
+        <w:jc w:val="left"/>
+        <w:rPr>
+          <w:rFonts w:ascii="Times New Roman" w:eastAsia="Times New Roman" w:hAnsi="Times New Roman" w:cs="Times New Roman"/>
+          <w:color w:val="auto"/>
+          <w:sz w:val="24"/>
+          <w:szCs w:val="24"/>
+        </w:rPr>
+      </w:pPr>
+      <w:r>
+        <w:rPr>
+          <w:rFonts w:ascii="Times New Roman" w:eastAsia="Times New Roman" w:hAnsi="Times New Roman" w:cs="Times New Roman"/>
+          <w:color w:val="auto"/>
+          <w:sz w:val="24"/>
+          <w:szCs w:val="24"/>
+        </w:rPr>
+        <w:t>Browse all available courses.</w:t>
+      </w:r>
+    </w:p>
+    <w:p>
+      <w:pPr>
+        <w:pStyle w:val="ListParagraph"/>
+        <w:numPr>
+          <w:ilvl w:val="2"/>
+          <w:numId w:val="32"/>
+        </w:numPr>
+        <w:spacing w:before="100" w:beforeAutospacing="1" w:after="100" w:afterAutospacing="1" w:line="240" w:lineRule="auto"/>
+        <w:ind w:right="0"/>
+        <w:jc w:val="left"/>
+        <w:rPr>
+          <w:rFonts w:ascii="Times New Roman" w:eastAsia="Times New Roman" w:hAnsi="Times New Roman" w:cs="Times New Roman"/>
+          <w:color w:val="auto"/>
+          <w:sz w:val="24"/>
+          <w:szCs w:val="24"/>
+        </w:rPr>
+      </w:pPr>
+      <w:r>
+        <w:rPr>
+          <w:rFonts w:ascii="Times New Roman" w:eastAsia="Times New Roman" w:hAnsi="Times New Roman" w:cs="Times New Roman"/>
+          <w:color w:val="auto"/>
+          <w:sz w:val="24"/>
+          <w:szCs w:val="24"/>
+        </w:rPr>
+        <w:t>View their registered and completed courses.</w:t>
+      </w:r>
+    </w:p>
+    <w:p>
+      <w:pPr>
+        <w:pStyle w:val="ListParagraph"/>
+        <w:numPr>
+          <w:ilvl w:val="2"/>
+          <w:numId w:val="32"/>
+        </w:numPr>
+        <w:spacing w:before="100" w:beforeAutospacing="1" w:after="100" w:afterAutospacing="1" w:line="240" w:lineRule="auto"/>
+        <w:ind w:right="0"/>
+        <w:jc w:val="left"/>
+        <w:rPr>
+          <w:rFonts w:ascii="Times New Roman" w:eastAsia="Times New Roman" w:hAnsi="Times New Roman" w:cs="Times New Roman"/>
+          <w:color w:val="auto"/>
+          <w:sz w:val="24"/>
+          <w:szCs w:val="24"/>
+        </w:rPr>
+      </w:pPr>
+      <w:r>
+        <w:rPr>
+          <w:rFonts w:ascii="Times New Roman" w:eastAsia="Times New Roman" w:hAnsi="Times New Roman" w:cs="Times New Roman"/>
+          <w:color w:val="auto"/>
+          <w:sz w:val="24"/>
+          <w:szCs w:val="24"/>
+        </w:rPr>
+        <w:t>Register for new courses.</w:t>
+      </w:r>
+    </w:p>
+    <w:p>
+      <w:pPr>
+        <w:pStyle w:val="ListParagraph"/>
+        <w:numPr>
+          <w:ilvl w:val="2"/>
+          <w:numId w:val="32"/>
+        </w:numPr>
+        <w:spacing w:before="100" w:beforeAutospacing="1" w:after="100" w:afterAutospacing="1" w:line="240" w:lineRule="auto"/>
+        <w:ind w:right="0"/>
+        <w:jc w:val="left"/>
+        <w:rPr>
+          <w:rFonts w:ascii="Times New Roman" w:eastAsia="Times New Roman" w:hAnsi="Times New Roman" w:cs="Times New Roman"/>
+          <w:color w:val="auto"/>
+          <w:sz w:val="24"/>
+          <w:szCs w:val="24"/>
+        </w:rPr>
+      </w:pPr>
+      <w:r>
+        <w:rPr>
+          <w:rFonts w:ascii="Times New Roman" w:eastAsia="Times New Roman" w:hAnsi="Times New Roman" w:cs="Times New Roman"/>
+          <w:color w:val="auto"/>
+          <w:sz w:val="24"/>
+          <w:szCs w:val="24"/>
+        </w:rPr>
+        <w:t>View GPA based on their final grades.</w:t>
+      </w:r>
+    </w:p>
+    <w:p>
+      <w:pPr>
+        <w:pStyle w:val="ListParagraph"/>
+        <w:spacing w:before="100" w:beforeAutospacing="1" w:after="100" w:afterAutospacing="1" w:line="240" w:lineRule="auto"/>
+        <w:ind w:left="1080" w:right="0" w:firstLine="0"/>
+        <w:jc w:val="left"/>
+        <w:rPr>
+          <w:rFonts w:ascii="Times New Roman" w:eastAsia="Times New Roman" w:hAnsi="Times New Roman" w:cs="Times New Roman"/>
+          <w:color w:val="auto"/>
+          <w:sz w:val="24"/>
+          <w:szCs w:val="24"/>
+        </w:rPr>
+      </w:pPr>
     </w:p>
     <w:p>
       <w:pPr>
@@ -2661,10 +2767,135 @@
           <w:ilvl w:val="1"/>
           <w:numId w:val="32"/>
         </w:numPr>
-      </w:pPr>
-      <w:r>
-        <w:t>The administrator can view all the courses that are available to register and either validate or cancel the course, they also can create a new course or a new class that has an instructor/seat etc.</w:t>
-      </w:r>
+        <w:spacing w:before="100" w:beforeAutospacing="1" w:after="100" w:afterAutospacing="1" w:line="240" w:lineRule="auto"/>
+        <w:ind w:right="0"/>
+        <w:jc w:val="left"/>
+        <w:rPr>
+          <w:rFonts w:ascii="Times New Roman" w:eastAsia="Times New Roman" w:hAnsi="Times New Roman" w:cs="Times New Roman"/>
+          <w:b/>
+          <w:bCs/>
+          <w:color w:val="FF0000"/>
+          <w:sz w:val="28"/>
+          <w:szCs w:val="28"/>
+        </w:rPr>
+      </w:pPr>
+      <w:r>
+        <w:rPr>
+          <w:rFonts w:ascii="Times New Roman" w:eastAsia="Times New Roman" w:hAnsi="Times New Roman" w:cs="Times New Roman"/>
+          <w:b/>
+          <w:bCs/>
+          <w:color w:val="FF0000"/>
+          <w:sz w:val="28"/>
+          <w:szCs w:val="28"/>
+        </w:rPr>
+        <w:t xml:space="preserve"> </w:t>
+      </w:r>
+      <w:r>
+        <w:rPr>
+          <w:rFonts w:ascii="Times New Roman" w:eastAsia="Times New Roman" w:hAnsi="Times New Roman" w:cs="Times New Roman"/>
+          <w:b/>
+          <w:bCs/>
+          <w:color w:val="FF0000"/>
+          <w:sz w:val="28"/>
+          <w:szCs w:val="28"/>
+        </w:rPr>
+        <w:t>Administrators</w:t>
+      </w:r>
+    </w:p>
+    <w:p>
+      <w:pPr>
+        <w:pStyle w:val="ListParagraph"/>
+        <w:numPr>
+          <w:ilvl w:val="0"/>
+          <w:numId w:val="48"/>
+        </w:numPr>
+        <w:spacing w:before="100" w:beforeAutospacing="1" w:after="100" w:afterAutospacing="1" w:line="240" w:lineRule="auto"/>
+        <w:ind w:right="0"/>
+        <w:jc w:val="left"/>
+        <w:rPr>
+          <w:rFonts w:ascii="Times New Roman" w:eastAsia="Times New Roman" w:hAnsi="Times New Roman" w:cs="Times New Roman"/>
+          <w:color w:val="auto"/>
+          <w:sz w:val="24"/>
+          <w:szCs w:val="24"/>
+        </w:rPr>
+      </w:pPr>
+      <w:r>
+        <w:rPr>
+          <w:rFonts w:ascii="Times New Roman" w:eastAsia="Times New Roman" w:hAnsi="Times New Roman" w:cs="Times New Roman"/>
+          <w:color w:val="auto"/>
+          <w:sz w:val="24"/>
+          <w:szCs w:val="24"/>
+        </w:rPr>
+        <w:t>Manage course availability (approve or cancel courses).</w:t>
+      </w:r>
+    </w:p>
+    <w:p>
+      <w:pPr>
+        <w:pStyle w:val="ListParagraph"/>
+        <w:numPr>
+          <w:ilvl w:val="0"/>
+          <w:numId w:val="48"/>
+        </w:numPr>
+        <w:spacing w:before="100" w:beforeAutospacing="1" w:after="100" w:afterAutospacing="1" w:line="240" w:lineRule="auto"/>
+        <w:ind w:right="0"/>
+        <w:jc w:val="left"/>
+        <w:rPr>
+          <w:rFonts w:ascii="Times New Roman" w:eastAsia="Times New Roman" w:hAnsi="Times New Roman" w:cs="Times New Roman"/>
+          <w:color w:val="auto"/>
+          <w:sz w:val="24"/>
+          <w:szCs w:val="24"/>
+        </w:rPr>
+      </w:pPr>
+      <w:r>
+        <w:rPr>
+          <w:rFonts w:ascii="Times New Roman" w:eastAsia="Times New Roman" w:hAnsi="Times New Roman" w:cs="Times New Roman"/>
+          <w:color w:val="auto"/>
+          <w:sz w:val="24"/>
+          <w:szCs w:val="24"/>
+        </w:rPr>
+        <w:t>Create new courses and assign them to classes.</w:t>
+      </w:r>
+    </w:p>
+    <w:p>
+      <w:pPr>
+        <w:pStyle w:val="ListParagraph"/>
+        <w:numPr>
+          <w:ilvl w:val="0"/>
+          <w:numId w:val="48"/>
+        </w:numPr>
+        <w:spacing w:before="100" w:beforeAutospacing="1" w:after="100" w:afterAutospacing="1" w:line="240" w:lineRule="auto"/>
+        <w:ind w:right="0"/>
+        <w:jc w:val="left"/>
+        <w:rPr>
+          <w:rFonts w:ascii="Times New Roman" w:eastAsia="Times New Roman" w:hAnsi="Times New Roman" w:cs="Times New Roman"/>
+          <w:color w:val="auto"/>
+          <w:sz w:val="24"/>
+          <w:szCs w:val="24"/>
+        </w:rPr>
+      </w:pPr>
+      <w:r>
+        <w:rPr>
+          <w:rFonts w:ascii="Times New Roman" w:eastAsia="Times New Roman" w:hAnsi="Times New Roman" w:cs="Times New Roman"/>
+          <w:color w:val="auto"/>
+          <w:sz w:val="24"/>
+          <w:szCs w:val="24"/>
+        </w:rPr>
+        <w:t>Configure class details such as assigned instructors, available seats, and schedules.</w:t>
+      </w:r>
+    </w:p>
+    <w:p>
+      <w:pPr>
+        <w:pStyle w:val="ListParagraph"/>
+        <w:spacing w:before="100" w:beforeAutospacing="1" w:after="100" w:afterAutospacing="1" w:line="240" w:lineRule="auto"/>
+        <w:ind w:left="792" w:right="0" w:firstLine="0"/>
+        <w:jc w:val="left"/>
+        <w:rPr>
+          <w:rFonts w:ascii="Times New Roman" w:eastAsia="Times New Roman" w:hAnsi="Times New Roman" w:cs="Times New Roman"/>
+          <w:color w:val="auto"/>
+          <w:sz w:val="24"/>
+          <w:szCs w:val="24"/>
+        </w:rPr>
+      </w:pPr>
     </w:p>
     <w:p>
       <w:pPr>
@@ -2673,10 +2904,226 @@
           <w:ilvl w:val="1"/>
           <w:numId w:val="32"/>
         </w:numPr>
-      </w:pPr>
-      <w:r>
-        <w:t>The instructor can view all the students that are registered to their course/class, and they can assign them their final grades.</w:t>
-      </w:r>
+        <w:spacing w:before="100" w:beforeAutospacing="1" w:after="100" w:afterAutospacing="1" w:line="240" w:lineRule="auto"/>
+        <w:ind w:right="0"/>
+        <w:jc w:val="left"/>
+        <w:rPr>
+          <w:rFonts w:ascii="Times New Roman" w:eastAsia="Times New Roman" w:hAnsi="Times New Roman" w:cs="Times New Roman"/>
+          <w:b/>
+          <w:bCs/>
+          <w:color w:val="FF0000"/>
+          <w:sz w:val="28"/>
+          <w:szCs w:val="28"/>
+        </w:rPr>
+      </w:pPr>
+      <w:r>
+        <w:rPr>
+          <w:rFonts w:ascii="Times New Roman" w:eastAsia="Times New Roman" w:hAnsi="Times New Roman" w:cs="Times New Roman"/>
+          <w:b/>
+          <w:bCs/>
+          <w:color w:val="FF0000"/>
+          <w:sz w:val="28"/>
+          <w:szCs w:val="28"/>
+        </w:rPr>
+        <w:t xml:space="preserve"> </w:t>
+      </w:r>
+      <w:r>
+        <w:rPr>
+          <w:rFonts w:ascii="Times New Roman" w:eastAsia="Times New Roman" w:hAnsi="Times New Roman" w:cs="Times New Roman"/>
+          <w:b/>
+          <w:bCs/>
+          <w:color w:val="FF0000"/>
+          <w:sz w:val="28"/>
+          <w:szCs w:val="28"/>
+        </w:rPr>
+        <w:t>Instructors</w:t>
+      </w:r>
+    </w:p>
+    <w:p>
+      <w:pPr>
+        <w:pStyle w:val="ListParagraph"/>
+        <w:spacing w:before="100" w:beforeAutospacing="1" w:after="100" w:afterAutospacing="1" w:line="240" w:lineRule="auto"/>
+        <w:ind w:right="0" w:firstLine="0"/>
+        <w:jc w:val="left"/>
+        <w:rPr>
+          <w:rFonts w:ascii="Times New Roman" w:eastAsia="Times New Roman" w:hAnsi="Times New Roman" w:cs="Times New Roman"/>
+          <w:color w:val="auto"/>
+          <w:sz w:val="24"/>
+          <w:szCs w:val="24"/>
+        </w:rPr>
+      </w:pPr>
+      <w:r>
+        <w:rPr>
+          <w:rFonts w:ascii="Times New Roman" w:eastAsia="Times New Roman" w:hAnsi="Symbol" w:cs="Times New Roman"/>
+          <w:color w:val="auto"/>
+          <w:sz w:val="24"/>
+          <w:szCs w:val="24"/>
+        </w:rPr>
+        <w:t></w:t>
+      </w:r>
+      <w:r>
+        <w:rPr>
+          <w:rFonts w:ascii="Times New Roman" w:eastAsia="Times New Roman" w:hAnsi="Times New Roman" w:cs="Times New Roman"/>
+          <w:color w:val="auto"/>
+          <w:sz w:val="24"/>
+          <w:szCs w:val="24"/>
+        </w:rPr>
+        <w:t xml:space="preserve"> View</w:t>
+      </w:r>
+      <w:r>
+        <w:rPr>
+          <w:rFonts w:ascii="Times New Roman" w:eastAsia="Times New Roman" w:hAnsi="Times New Roman" w:cs="Times New Roman"/>
+          <w:color w:val="auto"/>
+          <w:sz w:val="24"/>
+          <w:szCs w:val="24"/>
+        </w:rPr>
+        <w:t xml:space="preserve"> all students registered in their courses.</w:t>
+      </w:r>
+    </w:p>
+    <w:p>
+      <w:pPr>
+        <w:pStyle w:val="ListParagraph"/>
+        <w:spacing w:before="100" w:beforeAutospacing="1" w:after="100" w:afterAutospacing="1" w:line="240" w:lineRule="auto"/>
+        <w:ind w:left="360" w:right="0" w:firstLine="360"/>
+        <w:jc w:val="left"/>
+        <w:rPr>
+          <w:rFonts w:ascii="Times New Roman" w:eastAsia="Times New Roman" w:hAnsi="Times New Roman" w:cs="Times New Roman"/>
+          <w:color w:val="auto"/>
+          <w:sz w:val="24"/>
+          <w:szCs w:val="24"/>
+        </w:rPr>
+      </w:pPr>
+      <w:r>
+        <w:rPr>
+          <w:rFonts w:ascii="Times New Roman" w:eastAsia="Times New Roman" w:hAnsi="Symbol" w:cs="Times New Roman"/>
+          <w:color w:val="auto"/>
+          <w:sz w:val="24"/>
+          <w:szCs w:val="24"/>
+        </w:rPr>
+        <w:t></w:t>
+      </w:r>
+      <w:r>
+        <w:rPr>
+          <w:rFonts w:ascii="Times New Roman" w:eastAsia="Times New Roman" w:hAnsi="Times New Roman" w:cs="Times New Roman"/>
+          <w:color w:val="auto"/>
+          <w:sz w:val="24"/>
+          <w:szCs w:val="24"/>
+        </w:rPr>
+        <w:t xml:space="preserve"> Assign</w:t>
+      </w:r>
+      <w:r>
+        <w:rPr>
+          <w:rFonts w:ascii="Times New Roman" w:eastAsia="Times New Roman" w:hAnsi="Times New Roman" w:cs="Times New Roman"/>
+          <w:color w:val="auto"/>
+          <w:sz w:val="24"/>
+          <w:szCs w:val="24"/>
+        </w:rPr>
+        <w:t xml:space="preserve"> final grades to students.</w:t>
+      </w:r>
+    </w:p>
+    <w:p>
+      <w:pPr>
+        <w:pStyle w:val="ListParagraph"/>
+        <w:spacing w:before="100" w:beforeAutospacing="1" w:after="100" w:afterAutospacing="1" w:line="240" w:lineRule="auto"/>
+        <w:ind w:left="792" w:right="0" w:firstLine="0"/>
+        <w:jc w:val="left"/>
+        <w:rPr>
+          <w:rFonts w:ascii="Times New Roman" w:eastAsia="Times New Roman" w:hAnsi="Times New Roman" w:cs="Times New Roman"/>
+          <w:color w:val="auto"/>
+          <w:sz w:val="24"/>
+          <w:szCs w:val="24"/>
+        </w:rPr>
+      </w:pPr>
+    </w:p>
+    <w:p>
+      <w:pPr>
+        <w:pStyle w:val="ListParagraph"/>
+        <w:spacing w:before="100" w:beforeAutospacing="1" w:after="100" w:afterAutospacing="1" w:line="240" w:lineRule="auto"/>
+        <w:ind w:left="792" w:right="0" w:firstLine="0"/>
+        <w:jc w:val="left"/>
+        <w:rPr>
+          <w:rFonts w:ascii="Times New Roman" w:eastAsia="Times New Roman" w:hAnsi="Times New Roman" w:cs="Times New Roman"/>
+          <w:color w:val="auto"/>
+          <w:sz w:val="24"/>
+          <w:szCs w:val="24"/>
+        </w:rPr>
+      </w:pPr>
+      <w:r>
+        <w:rPr>
+          <w:noProof/>
+        </w:rPr>
+        <mc:AlternateContent>
+          <mc:Choice Requires="wps">
+            <w:drawing>
+              <wp:anchor distT="0" distB="0" distL="114300" distR="114300" simplePos="0" relativeHeight="251661312" behindDoc="0" locked="0" layoutInCell="1" allowOverlap="1" wp14:anchorId="5CE1D0A6" wp14:editId="41BBEC74">
+                <wp:simplePos x="0" y="0"/>
+                <wp:positionH relativeFrom="margin">
+                  <wp:align>right</wp:align>
+                </wp:positionH>
+                <wp:positionV relativeFrom="paragraph">
+                  <wp:posOffset>144036</wp:posOffset>
+                </wp:positionV>
+                <wp:extent cx="6132787" cy="0"/>
+                <wp:effectExtent l="0" t="0" r="0" b="0"/>
+                <wp:wrapNone/>
+                <wp:docPr id="1241446221" name="Straight Connector 1"/>
+                <wp:cNvGraphicFramePr/>
+                <a:graphic xmlns:a="http://schemas.openxmlformats.org/drawingml/2006/main">
+                  <a:graphicData uri="http://schemas.microsoft.com/office/word/2010/wordprocessingShape">
+                    <wps:wsp>
+                      <wps:cNvCnPr/>
+                      <wps:spPr>
+                        <a:xfrm>
+                          <a:off x="0" y="0"/>
+                          <a:ext cx="6132787" cy="0"/>
+                        </a:xfrm>
+                        <a:prstGeom prst="line">
+                          <a:avLst/>
+                        </a:prstGeom>
+                      </wps:spPr>
+                      <wps:style>
+                        <a:lnRef idx="1">
+                          <a:schemeClr val="dk1"/>
+                        </a:lnRef>
+                        <a:fillRef idx="0">
+                          <a:schemeClr val="dk1"/>
+                        </a:fillRef>
+                        <a:effectRef idx="0">
+                          <a:schemeClr val="dk1"/>
+                        </a:effectRef>
+                        <a:fontRef idx="minor">
+                          <a:schemeClr val="tx1"/>
+                        </a:fontRef>
+                      </wps:style>
+                      <wps:bodyPr/>
+                    </wps:wsp>
+                  </a:graphicData>
+                </a:graphic>
+                <wp14:sizeRelH relativeFrom="margin">
+                  <wp14:pctWidth>0</wp14:pctWidth>
+                </wp14:sizeRelH>
+                <wp14:sizeRelV relativeFrom="margin">
+                  <wp14:pctHeight>0</wp14:pctHeight>
+                </wp14:sizeRelV>
+              </wp:anchor>
+            </w:drawing>
+          </mc:Choice>
+          <mc:Fallback>
+            <w:pict>
+              <v:line w14:anchorId="155AAF23" id="Straight Connector 1" o:spid="_x0000_s1026" style="position:absolute;z-index:251661312;visibility:visible;mso-wrap-style:square;mso-width-percent:0;mso-height-percent:0;mso-wrap-distance-left:9pt;mso-wrap-distance-top:0;mso-wrap-distance-right:9pt;mso-wrap-distance-bottom:0;mso-position-horizontal:right;mso-position-horizontal-relative:margin;mso-position-vertical:absolute;mso-position-vertical-relative:text;mso-width-percent:0;mso-height-percent:0;mso-width-relative:margin;mso-height-relative:margin" from="431.7pt,11.35pt" to="914.6pt,11.35pt" o:gfxdata="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" strokecolor="black [3200]" strokeweight=".5pt">
+                <v:stroke joinstyle="miter"/>
+                <w10:wrap anchorx="margin"/>
+              </v:line>
+            </w:pict>
+          </mc:Fallback>
+        </mc:AlternateContent>
+      </w:r>
+    </w:p>
+    <w:p>
+      <w:pPr>
+        <w:pStyle w:val="ListParagraph"/>
+        <w:ind w:left="1440" w:firstLine="0"/>
+      </w:pPr>
     </w:p>
     <w:p>
       <w:pPr>
@@ -2688,19 +3135,17 @@
         <w:spacing w:before="240" w:after="120"/>
       </w:pPr>
       <w:r>
+        <w:lastRenderedPageBreak/>
         <w:t>Data Model</w:t>
       </w:r>
     </w:p>
     <w:p>
       <w:r>
-        <w:rPr>
-          <w:noProof/>
-        </w:rPr>
         <w:drawing>
-          <wp:inline distT="0" distB="0" distL="0" distR="0" wp14:anchorId="3AAB645E" wp14:editId="7AB18F07">
-            <wp:extent cx="6129655" cy="3448050"/>
+          <wp:inline distT="0" distB="0" distL="0" distR="0" wp14:anchorId="4EB4B41A" wp14:editId="790AD7D5">
+            <wp:extent cx="6305550" cy="7945821"/>
             <wp:effectExtent l="0" t="0" r="0" b="0"/>
-            <wp:docPr id="1366066005" name="Picture 1" descr="A screenshot of a computer&#10;&#10;AI-generated content may be incorrect."/>
+            <wp:docPr id="589571077" name="Picture 1" descr="A screenshot of a computer&#10;&#10;AI-generated content may be incorrect."/>
             <wp:cNvGraphicFramePr>
               <a:graphicFrameLocks xmlns:a="http://schemas.openxmlformats.org/drawingml/2006/main" noChangeAspect="1"/>
             </wp:cNvGraphicFramePr>
@@ -2708,7 +3153,7 @@
               <a:graphicData uri="http://schemas.openxmlformats.org/drawingml/2006/picture">
                 <pic:pic xmlns:pic="http://schemas.openxmlformats.org/drawingml/2006/picture">
                   <pic:nvPicPr>
-                    <pic:cNvPr id="1366066005" name="Picture 1" descr="A screenshot of a computer&#10;&#10;AI-generated content may be incorrect."/>
+                    <pic:cNvPr id="589571077" name="Picture 1" descr="A screenshot of a computer&#10;&#10;AI-generated content may be incorrect."/>
                     <pic:cNvPicPr/>
                   </pic:nvPicPr>
                   <pic:blipFill>
@@ -2720,7 +3165,7 @@
                   <pic:spPr>
                     <a:xfrm>
                       <a:off x="0" y="0"/>
-                      <a:ext cx="6129655" cy="3448050"/>
+                      <a:ext cx="6339367" cy="7988435"/>
                     </a:xfrm>
                     <a:prstGeom prst="rect">
                       <a:avLst/>
@@ -2733,8 +3178,6 @@
         </w:drawing>
       </w:r>
     </w:p>
-    <w:p/>
-    <w:p/>
     <w:p>
       <w:pPr>
         <w:pStyle w:val="Heading1"/>
@@ -2745,6 +3188,7 @@
         <w:spacing w:before="240" w:after="120"/>
       </w:pPr>
       <w:r>
+        <w:lastRenderedPageBreak/>
         <w:t>Web API</w:t>
       </w:r>
       <w:r>
@@ -2759,12 +3203,18 @@
         <w:rPr>
           <w:b/>
           <w:bCs/>
+          <w:color w:val="538135" w:themeColor="accent6" w:themeShade="BF"/>
+          <w:sz w:val="24"/>
+          <w:szCs w:val="24"/>
         </w:rPr>
       </w:pPr>
       <w:r>
         <w:rPr>
           <w:b/>
           <w:bCs/>
+          <w:color w:val="538135" w:themeColor="accent6" w:themeShade="BF"/>
+          <w:sz w:val="24"/>
+          <w:szCs w:val="24"/>
         </w:rPr>
         <w:t>User Methods</w:t>
       </w:r>
@@ -2807,25 +3257,25 @@
       <w:r>
         <w:t>(type)</w:t>
       </w:r>
-    </w:p>
-    <w:p>
-      <w:pPr>
-        <w:ind w:firstLine="710"/>
-      </w:pPr>
     </w:p>
     <w:p>
       <w:pPr>
         <w:rPr>
           <w:b/>
           <w:bCs/>
+          <w:color w:val="538135" w:themeColor="accent6" w:themeShade="BF"/>
+          <w:sz w:val="24"/>
+          <w:szCs w:val="24"/>
         </w:rPr>
       </w:pPr>
       <w:r>
         <w:rPr>
           <w:b/>
           <w:bCs/>
-        </w:rPr>
-        <w:lastRenderedPageBreak/>
+          <w:color w:val="538135" w:themeColor="accent6" w:themeShade="BF"/>
+          <w:sz w:val="24"/>
+          <w:szCs w:val="24"/>
+        </w:rPr>
         <w:t>Instructor Methods</w:t>
       </w:r>
     </w:p>
@@ -2865,17 +3315,12 @@
         <w:tab/>
       </w:r>
       <w:proofErr w:type="spellStart"/>
-      <w:proofErr w:type="gramStart"/>
       <w:r>
         <w:t>getInstructors</w:t>
       </w:r>
       <w:proofErr w:type="spellEnd"/>
       <w:r>
-        <w:t>(</w:t>
-      </w:r>
-      <w:proofErr w:type="gramEnd"/>
-      <w:r>
-        <w:t>)</w:t>
+        <w:t>()</w:t>
       </w:r>
     </w:p>
     <w:p>
@@ -2905,12 +3350,18 @@
         <w:rPr>
           <w:b/>
           <w:bCs/>
+          <w:color w:val="538135" w:themeColor="accent6" w:themeShade="BF"/>
+          <w:sz w:val="24"/>
+          <w:szCs w:val="24"/>
         </w:rPr>
       </w:pPr>
       <w:r>
         <w:rPr>
           <w:b/>
           <w:bCs/>
+          <w:color w:val="538135" w:themeColor="accent6" w:themeShade="BF"/>
+          <w:sz w:val="24"/>
+          <w:szCs w:val="24"/>
         </w:rPr>
         <w:t>Student Methods</w:t>
       </w:r>
@@ -2949,7 +3400,6 @@
         <w:tab/>
       </w:r>
       <w:proofErr w:type="spellStart"/>
-      <w:proofErr w:type="gramStart"/>
       <w:r>
         <w:t>enrollStudent</w:t>
       </w:r>
@@ -2958,7 +3408,6 @@
         <w:t>(</w:t>
       </w:r>
       <w:proofErr w:type="spellStart"/>
-      <w:proofErr w:type="gramEnd"/>
       <w:r>
         <w:t>studentId</w:t>
       </w:r>
@@ -2988,17 +3437,12 @@
         <w:tab/>
       </w:r>
       <w:proofErr w:type="spellStart"/>
-      <w:proofErr w:type="gramStart"/>
       <w:r>
         <w:t>getAllStudents</w:t>
       </w:r>
       <w:proofErr w:type="spellEnd"/>
       <w:r>
-        <w:t>(</w:t>
-      </w:r>
-      <w:proofErr w:type="gramEnd"/>
-      <w:r>
-        <w:t>)</w:t>
+        <w:t>()</w:t>
       </w:r>
     </w:p>
     <w:p>
@@ -3014,17 +3458,12 @@
         <w:tab/>
       </w:r>
       <w:proofErr w:type="spellStart"/>
-      <w:proofErr w:type="gramStart"/>
       <w:r>
         <w:t>getStudents</w:t>
       </w:r>
       <w:proofErr w:type="spellEnd"/>
       <w:r>
-        <w:t>(</w:t>
-      </w:r>
-      <w:proofErr w:type="gramEnd"/>
-      <w:r>
-        <w:t>)</w:t>
+        <w:t>()</w:t>
       </w:r>
     </w:p>
     <w:p>
@@ -3069,17 +3508,12 @@
         <w:tab/>
       </w:r>
       <w:proofErr w:type="spellStart"/>
-      <w:proofErr w:type="gramStart"/>
       <w:r>
         <w:t>getStudentsWithGPAUnder</w:t>
       </w:r>
       <w:proofErr w:type="spellEnd"/>
       <w:r>
-        <w:t>(</w:t>
-      </w:r>
-      <w:proofErr w:type="gramEnd"/>
-      <w:r>
-        <w:t>threshold = 2.5)</w:t>
+        <w:t>(threshold = 2.5)</w:t>
       </w:r>
     </w:p>
     <w:p>
@@ -3095,17 +3529,12 @@
         <w:tab/>
       </w:r>
       <w:proofErr w:type="spellStart"/>
-      <w:proofErr w:type="gramStart"/>
       <w:r>
         <w:t>getTopPerformingStudents</w:t>
       </w:r>
       <w:proofErr w:type="spellEnd"/>
       <w:r>
-        <w:t>(</w:t>
-      </w:r>
-      <w:proofErr w:type="gramEnd"/>
-      <w:r>
-        <w:t>limit = 5)</w:t>
+        <w:t>(limit = 5)</w:t>
       </w:r>
     </w:p>
     <w:p>
@@ -3121,17 +3550,12 @@
         <w:tab/>
       </w:r>
       <w:proofErr w:type="spellStart"/>
-      <w:proofErr w:type="gramStart"/>
       <w:r>
         <w:t>getFailingStudents</w:t>
       </w:r>
       <w:proofErr w:type="spellEnd"/>
       <w:r>
-        <w:t>(</w:t>
-      </w:r>
-      <w:proofErr w:type="gramEnd"/>
-      <w:r>
-        <w:t>)</w:t>
+        <w:t>()</w:t>
       </w:r>
     </w:p>
     <w:p>
@@ -3147,17 +3571,12 @@
         <w:tab/>
       </w:r>
       <w:proofErr w:type="spellStart"/>
-      <w:proofErr w:type="gramStart"/>
       <w:r>
         <w:t>getStudentsEnrolledInCourse</w:t>
       </w:r>
       <w:proofErr w:type="spellEnd"/>
       <w:r>
-        <w:t>(</w:t>
-      </w:r>
-      <w:proofErr w:type="gramEnd"/>
-      <w:r>
-        <w:t>CRN)</w:t>
+        <w:t>(CRN)</w:t>
       </w:r>
     </w:p>
     <w:p>
@@ -3194,6 +3613,9 @@
         <w:rPr>
           <w:b/>
           <w:bCs/>
+          <w:color w:val="538135" w:themeColor="accent6" w:themeShade="BF"/>
+          <w:sz w:val="24"/>
+          <w:szCs w:val="24"/>
         </w:rPr>
       </w:pPr>
       <w:proofErr w:type="spellStart"/>
@@ -3201,6 +3623,9 @@
         <w:rPr>
           <w:b/>
           <w:bCs/>
+          <w:color w:val="538135" w:themeColor="accent6" w:themeShade="BF"/>
+          <w:sz w:val="24"/>
+          <w:szCs w:val="24"/>
         </w:rPr>
         <w:t>CourseDefinition</w:t>
       </w:r>
@@ -3209,6 +3634,9 @@
         <w:rPr>
           <w:b/>
           <w:bCs/>
+          <w:color w:val="538135" w:themeColor="accent6" w:themeShade="BF"/>
+          <w:sz w:val="24"/>
+          <w:szCs w:val="24"/>
         </w:rPr>
         <w:t xml:space="preserve"> Methods</w:t>
       </w:r>
@@ -3247,17 +3675,12 @@
         <w:tab/>
       </w:r>
       <w:proofErr w:type="spellStart"/>
-      <w:proofErr w:type="gramStart"/>
       <w:r>
         <w:t>getAllCourses</w:t>
       </w:r>
       <w:proofErr w:type="spellEnd"/>
       <w:r>
-        <w:t>(</w:t>
-      </w:r>
-      <w:proofErr w:type="gramEnd"/>
-      <w:r>
-        <w:t>)</w:t>
+        <w:t>()</w:t>
       </w:r>
     </w:p>
     <w:p>
@@ -3265,6 +3688,9 @@
         <w:rPr>
           <w:b/>
           <w:bCs/>
+          <w:color w:val="538135" w:themeColor="accent6" w:themeShade="BF"/>
+          <w:sz w:val="24"/>
+          <w:szCs w:val="24"/>
         </w:rPr>
       </w:pPr>
       <w:proofErr w:type="spellStart"/>
@@ -3272,6 +3698,9 @@
         <w:rPr>
           <w:b/>
           <w:bCs/>
+          <w:color w:val="538135" w:themeColor="accent6" w:themeShade="BF"/>
+          <w:sz w:val="24"/>
+          <w:szCs w:val="24"/>
         </w:rPr>
         <w:t>CourseOffering</w:t>
       </w:r>
@@ -3280,6 +3709,9 @@
         <w:rPr>
           <w:b/>
           <w:bCs/>
+          <w:color w:val="538135" w:themeColor="accent6" w:themeShade="BF"/>
+          <w:sz w:val="24"/>
+          <w:szCs w:val="24"/>
         </w:rPr>
         <w:t xml:space="preserve"> Methods</w:t>
       </w:r>
@@ -3318,17 +3750,12 @@
         <w:tab/>
       </w:r>
       <w:proofErr w:type="spellStart"/>
-      <w:proofErr w:type="gramStart"/>
       <w:r>
         <w:t>updateCourseOffering</w:t>
       </w:r>
       <w:proofErr w:type="spellEnd"/>
       <w:r>
-        <w:t>(</w:t>
-      </w:r>
-      <w:proofErr w:type="gramEnd"/>
-      <w:r>
-        <w:t>CRN, data)</w:t>
+        <w:t>(CRN, data)</w:t>
       </w:r>
     </w:p>
     <w:p>
@@ -3344,17 +3771,12 @@
         <w:tab/>
       </w:r>
       <w:proofErr w:type="spellStart"/>
-      <w:proofErr w:type="gramStart"/>
       <w:r>
         <w:t>getCourseOffering</w:t>
       </w:r>
       <w:proofErr w:type="spellEnd"/>
       <w:r>
-        <w:t>(</w:t>
-      </w:r>
-      <w:proofErr w:type="gramEnd"/>
-      <w:r>
-        <w:t>CRN)</w:t>
+        <w:t>(CRN)</w:t>
       </w:r>
     </w:p>
     <w:p>
@@ -3362,12 +3784,18 @@
         <w:rPr>
           <w:b/>
           <w:bCs/>
+          <w:color w:val="538135" w:themeColor="accent6" w:themeShade="BF"/>
+          <w:sz w:val="24"/>
+          <w:szCs w:val="24"/>
         </w:rPr>
       </w:pPr>
       <w:r>
         <w:rPr>
           <w:b/>
           <w:bCs/>
+          <w:color w:val="538135" w:themeColor="accent6" w:themeShade="BF"/>
+          <w:sz w:val="24"/>
+          <w:szCs w:val="24"/>
         </w:rPr>
         <w:t>Prerequisite Methods</w:t>
       </w:r>
@@ -3385,7 +3813,6 @@
         <w:tab/>
       </w:r>
       <w:proofErr w:type="spellStart"/>
-      <w:proofErr w:type="gramStart"/>
       <w:r>
         <w:t>addPrerequisite</w:t>
       </w:r>
@@ -3394,7 +3821,6 @@
         <w:t>(</w:t>
       </w:r>
       <w:proofErr w:type="spellStart"/>
-      <w:proofErr w:type="gramEnd"/>
       <w:r>
         <w:t>courseId</w:t>
       </w:r>
@@ -3437,12 +3863,18 @@
         <w:rPr>
           <w:b/>
           <w:bCs/>
+          <w:color w:val="538135" w:themeColor="accent6" w:themeShade="BF"/>
+          <w:sz w:val="24"/>
+          <w:szCs w:val="24"/>
         </w:rPr>
       </w:pPr>
       <w:r>
         <w:rPr>
           <w:b/>
           <w:bCs/>
+          <w:color w:val="538135" w:themeColor="accent6" w:themeShade="BF"/>
+          <w:sz w:val="24"/>
+          <w:szCs w:val="24"/>
         </w:rPr>
         <w:t>Reporting / Analytics Methods</w:t>
       </w:r>
@@ -3460,17 +3892,12 @@
         <w:tab/>
       </w:r>
       <w:proofErr w:type="spellStart"/>
-      <w:proofErr w:type="gramStart"/>
       <w:r>
         <w:t>getEnrollmentReport</w:t>
       </w:r>
       <w:proofErr w:type="spellEnd"/>
       <w:r>
-        <w:t>(</w:t>
-      </w:r>
-      <w:proofErr w:type="gramEnd"/>
-      <w:r>
-        <w:t>)</w:t>
+        <w:t>()</w:t>
       </w:r>
     </w:p>
     <w:p>
@@ -3486,17 +3913,12 @@
         <w:tab/>
       </w:r>
       <w:proofErr w:type="spellStart"/>
-      <w:proofErr w:type="gramStart"/>
       <w:r>
         <w:t>getCourseEnrollmentCount</w:t>
       </w:r>
       <w:proofErr w:type="spellEnd"/>
       <w:r>
-        <w:t>(</w:t>
-      </w:r>
-      <w:proofErr w:type="gramEnd"/>
-      <w:r>
-        <w:t>CRN)</w:t>
+        <w:t>(CRN)</w:t>
       </w:r>
     </w:p>
     <w:p>
@@ -3512,17 +3934,12 @@
         <w:tab/>
       </w:r>
       <w:proofErr w:type="spellStart"/>
-      <w:proofErr w:type="gramStart"/>
       <w:r>
         <w:t>getAverageGradePerCourse</w:t>
       </w:r>
       <w:proofErr w:type="spellEnd"/>
       <w:r>
-        <w:t>(</w:t>
-      </w:r>
-      <w:proofErr w:type="gramEnd"/>
-      <w:r>
-        <w:t>)</w:t>
+        <w:t>()</w:t>
       </w:r>
     </w:p>
     <w:p>
@@ -3538,17 +3955,12 @@
         <w:tab/>
       </w:r>
       <w:proofErr w:type="spellStart"/>
-      <w:proofErr w:type="gramStart"/>
       <w:r>
         <w:t>getStudentCountPerInstructor</w:t>
       </w:r>
       <w:proofErr w:type="spellEnd"/>
       <w:r>
-        <w:t>(</w:t>
-      </w:r>
-      <w:proofErr w:type="gramEnd"/>
-      <w:r>
-        <w:t>)</w:t>
+        <w:t>()</w:t>
       </w:r>
     </w:p>
     <w:p>
@@ -3564,17 +3976,12 @@
         <w:tab/>
       </w:r>
       <w:proofErr w:type="spellStart"/>
-      <w:proofErr w:type="gramStart"/>
       <w:r>
         <w:t>getMostPopularCourses</w:t>
       </w:r>
       <w:proofErr w:type="spellEnd"/>
       <w:r>
-        <w:t>(</w:t>
-      </w:r>
-      <w:proofErr w:type="gramEnd"/>
-      <w:r>
-        <w:t>limit = 5)</w:t>
+        <w:t>(limit = 5)</w:t>
       </w:r>
     </w:p>
     <w:p>
@@ -3590,17 +3997,12 @@
         <w:tab/>
       </w:r>
       <w:proofErr w:type="spellStart"/>
-      <w:proofErr w:type="gramStart"/>
       <w:r>
         <w:t>getCourseFailRate</w:t>
       </w:r>
       <w:proofErr w:type="spellEnd"/>
       <w:r>
-        <w:t>(</w:t>
-      </w:r>
-      <w:proofErr w:type="gramEnd"/>
-      <w:r>
-        <w:t>CRN)</w:t>
+        <w:t>(CRN)</w:t>
       </w:r>
     </w:p>
     <w:p>
@@ -3608,6 +4010,35 @@
         <w:tabs>
           <w:tab w:val="num" w:pos="720"/>
         </w:tabs>
+      </w:pPr>
+    </w:p>
+    <w:p>
+      <w:pPr>
+        <w:tabs>
+          <w:tab w:val="num" w:pos="720"/>
+        </w:tabs>
+      </w:pPr>
+    </w:p>
+    <w:p>
+      <w:pPr>
+        <w:tabs>
+          <w:tab w:val="num" w:pos="720"/>
+        </w:tabs>
+      </w:pPr>
+    </w:p>
+    <w:p>
+      <w:pPr>
+        <w:tabs>
+          <w:tab w:val="num" w:pos="720"/>
+        </w:tabs>
+      </w:pPr>
+    </w:p>
+    <w:p>
+      <w:pPr>
+        <w:tabs>
+          <w:tab w:val="num" w:pos="720"/>
+        </w:tabs>
+        <w:ind w:left="0" w:firstLine="0"/>
       </w:pPr>
     </w:p>
     <w:p>
@@ -3625,6 +4056,9 @@
         <w:jc w:val="center"/>
       </w:pPr>
       <w:r>
+        <w:rPr>
+          <w:noProof/>
+        </w:rPr>
         <w:drawing>
           <wp:inline distT="0" distB="0" distL="0" distR="0" wp14:anchorId="4A7ADDE1" wp14:editId="77764E76">
             <wp:extent cx="3334215" cy="1057423"/>
@@ -3670,11 +4104,13 @@
         <w:jc w:val="center"/>
       </w:pPr>
       <w:r>
-        <w:lastRenderedPageBreak/>
+        <w:rPr>
+          <w:noProof/>
+        </w:rPr>
         <w:drawing>
-          <wp:inline distT="0" distB="0" distL="0" distR="0" wp14:anchorId="5AAA92FA" wp14:editId="012909E1">
-            <wp:extent cx="5087060" cy="3915321"/>
-            <wp:effectExtent l="0" t="0" r="0" b="9525"/>
+          <wp:inline distT="0" distB="0" distL="0" distR="0" wp14:anchorId="5AAA92FA" wp14:editId="314DCD55">
+            <wp:extent cx="4540469" cy="3494630"/>
+            <wp:effectExtent l="0" t="0" r="0" b="0"/>
             <wp:docPr id="725741800" name="Picture 1" descr="A screenshot of a computer program&#10;&#10;AI-generated content may be incorrect."/>
             <wp:cNvGraphicFramePr>
               <a:graphicFrameLocks xmlns:a="http://schemas.openxmlformats.org/drawingml/2006/main" noChangeAspect="1"/>
@@ -3695,7 +4131,7 @@
                   <pic:spPr>
                     <a:xfrm>
                       <a:off x="0" y="0"/>
-                      <a:ext cx="5087060" cy="3915321"/>
+                      <a:ext cx="4548506" cy="3500815"/>
                     </a:xfrm>
                     <a:prstGeom prst="rect">
                       <a:avLst/>
@@ -3708,6 +4144,9 @@
         </w:drawing>
       </w:r>
       <w:r>
+        <w:rPr>
+          <w:noProof/>
+        </w:rPr>
         <w:drawing>
           <wp:inline distT="0" distB="0" distL="0" distR="0" wp14:anchorId="2825B4F2" wp14:editId="2417FD25">
             <wp:extent cx="5544324" cy="3305636"/>
@@ -3745,15 +4184,12 @@
         </w:drawing>
       </w:r>
       <w:r>
-        <w:rPr>
-          <w:noProof/>
-        </w:rPr>
         <w:lastRenderedPageBreak/>
         <w:drawing>
-          <wp:inline distT="0" distB="0" distL="0" distR="0" wp14:anchorId="52456EA9" wp14:editId="18E03314">
-            <wp:extent cx="6129655" cy="3690620"/>
-            <wp:effectExtent l="0" t="0" r="4445" b="5080"/>
-            <wp:docPr id="633457661" name="Picture 1" descr="A screen shot of a computer program&#10;&#10;AI-generated content may be incorrect."/>
+          <wp:inline distT="0" distB="0" distL="0" distR="0" wp14:anchorId="03FB4AA2" wp14:editId="78BE4460">
+            <wp:extent cx="6129655" cy="3024505"/>
+            <wp:effectExtent l="0" t="0" r="4445" b="4445"/>
+            <wp:docPr id="581553041" name="Picture 1" descr="A screenshot of a computer program&#10;&#10;AI-generated content may be incorrect."/>
             <wp:cNvGraphicFramePr>
               <a:graphicFrameLocks xmlns:a="http://schemas.openxmlformats.org/drawingml/2006/main" noChangeAspect="1"/>
             </wp:cNvGraphicFramePr>
@@ -3761,7 +4197,7 @@
               <a:graphicData uri="http://schemas.openxmlformats.org/drawingml/2006/picture">
                 <pic:pic xmlns:pic="http://schemas.openxmlformats.org/drawingml/2006/picture">
                   <pic:nvPicPr>
-                    <pic:cNvPr id="633457661" name="Picture 1" descr="A screen shot of a computer program&#10;&#10;AI-generated content may be incorrect."/>
+                    <pic:cNvPr id="581553041" name="Picture 1" descr="A screenshot of a computer program&#10;&#10;AI-generated content may be incorrect."/>
                     <pic:cNvPicPr/>
                   </pic:nvPicPr>
                   <pic:blipFill>
@@ -3773,7 +4209,7 @@
                   <pic:spPr>
                     <a:xfrm>
                       <a:off x="0" y="0"/>
-                      <a:ext cx="6129655" cy="3690620"/>
+                      <a:ext cx="6129655" cy="3024505"/>
                     </a:xfrm>
                     <a:prstGeom prst="rect">
                       <a:avLst/>
@@ -3790,7 +4226,7 @@
           <w:noProof/>
         </w:rPr>
         <w:drawing>
-          <wp:inline distT="0" distB="0" distL="0" distR="0" wp14:anchorId="3AB8D585" wp14:editId="4A299846">
+          <wp:inline distT="0" distB="0" distL="0" distR="0" wp14:anchorId="3AB8D585" wp14:editId="0245F255">
             <wp:extent cx="6129655" cy="3642995"/>
             <wp:effectExtent l="0" t="0" r="4445" b="0"/>
             <wp:docPr id="1273434980" name="Picture 1" descr="A screenshot of a computer program&#10;&#10;AI-generated content may be incorrect."/>
@@ -3834,6 +4270,9 @@
         <w:jc w:val="center"/>
       </w:pPr>
       <w:r>
+        <w:rPr>
+          <w:noProof/>
+        </w:rPr>
         <w:lastRenderedPageBreak/>
         <w:drawing>
           <wp:inline distT="0" distB="0" distL="0" distR="0" wp14:anchorId="57005C00" wp14:editId="629491AB">
@@ -3956,6 +4395,107 @@
         </w:drawing>
       </w:r>
     </w:p>
+    <w:p/>
+    <w:p/>
+    <w:p/>
+    <w:p/>
+    <w:p/>
+    <w:p/>
+    <w:p/>
+    <w:p/>
+    <w:p/>
+    <w:p/>
+    <w:p/>
+    <w:p/>
+    <w:p/>
+    <w:p/>
+    <w:p/>
+    <w:p/>
+    <w:p/>
+    <w:p/>
+    <w:p/>
+    <w:p/>
+    <w:p/>
+    <w:p/>
+    <w:p/>
+    <w:p>
+      <w:r>
+        <w:rPr>
+          <w:noProof/>
+        </w:rPr>
+        <mc:AlternateContent>
+          <mc:Choice Requires="wps">
+            <w:drawing>
+              <wp:anchor distT="0" distB="0" distL="114300" distR="114300" simplePos="0" relativeHeight="251665408" behindDoc="0" locked="0" layoutInCell="1" allowOverlap="1" wp14:anchorId="4F877FF5" wp14:editId="1C44C7C7">
+                <wp:simplePos x="0" y="0"/>
+                <wp:positionH relativeFrom="margin">
+                  <wp:posOffset>0</wp:posOffset>
+                </wp:positionH>
+                <wp:positionV relativeFrom="paragraph">
+                  <wp:posOffset>-635</wp:posOffset>
+                </wp:positionV>
+                <wp:extent cx="6132787" cy="0"/>
+                <wp:effectExtent l="0" t="0" r="0" b="0"/>
+                <wp:wrapNone/>
+                <wp:docPr id="453152734" name="Straight Connector 1"/>
+                <wp:cNvGraphicFramePr/>
+                <a:graphic xmlns:a="http://schemas.openxmlformats.org/drawingml/2006/main">
+                  <a:graphicData uri="http://schemas.microsoft.com/office/word/2010/wordprocessingShape">
+                    <wps:wsp>
+                      <wps:cNvCnPr/>
+                      <wps:spPr>
+                        <a:xfrm>
+                          <a:off x="0" y="0"/>
+                          <a:ext cx="6132787" cy="0"/>
+                        </a:xfrm>
+                        <a:prstGeom prst="line">
+                          <a:avLst/>
+                        </a:prstGeom>
+                      </wps:spPr>
+                      <wps:style>
+                        <a:lnRef idx="1">
+                          <a:schemeClr val="dk1"/>
+                        </a:lnRef>
+                        <a:fillRef idx="0">
+                          <a:schemeClr val="dk1"/>
+                        </a:fillRef>
+                        <a:effectRef idx="0">
+                          <a:schemeClr val="dk1"/>
+                        </a:effectRef>
+                        <a:fontRef idx="minor">
+                          <a:schemeClr val="tx1"/>
+                        </a:fontRef>
+                      </wps:style>
+                      <wps:bodyPr/>
+                    </wps:wsp>
+                  </a:graphicData>
+                </a:graphic>
+                <wp14:sizeRelH relativeFrom="margin">
+                  <wp14:pctWidth>0</wp14:pctWidth>
+                </wp14:sizeRelH>
+                <wp14:sizeRelV relativeFrom="margin">
+                  <wp14:pctHeight>0</wp14:pctHeight>
+                </wp14:sizeRelV>
+              </wp:anchor>
+            </w:drawing>
+          </mc:Choice>
+          <mc:Fallback>
+            <w:pict>
+              <v:line w14:anchorId="36002C2F" id="Straight Connector 1" o:spid="_x0000_s1026" style="position:absolute;z-index:251665408;visibility:visible;mso-wrap-style:square;mso-width-percent:0;mso-height-percent:0;mso-wrap-distance-left:9pt;mso-wrap-distance-top:0;mso-wrap-distance-right:9pt;mso-wrap-distance-bottom:0;mso-position-horizontal:absolute;mso-position-horizontal-relative:margin;mso-position-vertical:absolute;mso-position-vertical-relative:text;mso-width-percent:0;mso-height-percent:0;mso-width-relative:margin;mso-height-relative:margin" from="0,-.05pt" to="482.9pt,-.05pt" o:gfxdata="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" strokecolor="black [3200]" strokeweight=".5pt">
+                <v:stroke joinstyle="miter"/>
+                <w10:wrap anchorx="margin"/>
+              </v:line>
+            </w:pict>
+          </mc:Fallback>
+        </mc:AlternateContent>
+      </w:r>
+    </w:p>
+    <w:p>
+      <w:pPr>
+        <w:ind w:left="0" w:firstLine="0"/>
+      </w:pPr>
+    </w:p>
+    <w:p/>
     <w:p>
       <w:pPr>
         <w:pStyle w:val="Heading1"/>
@@ -3966,7 +4506,173 @@
         <w:spacing w:before="240" w:after="120"/>
       </w:pPr>
       <w:r>
+        <w:lastRenderedPageBreak/>
         <w:t xml:space="preserve">Implemented queries </w:t>
+      </w:r>
+    </w:p>
+    <w:p>
+      <w:pPr>
+        <w:jc w:val="center"/>
+      </w:pPr>
+      <w:r>
+        <w:t>We have implemented all the data by sending them into the Prisma</w:t>
+      </w:r>
+    </w:p>
+    <w:p>
+      <w:r>
+        <w:rPr>
+          <w:noProof/>
+        </w:rPr>
+        <w:drawing>
+          <wp:inline distT="0" distB="0" distL="0" distR="0" wp14:anchorId="4F36734F" wp14:editId="3E18EF68">
+            <wp:extent cx="6129655" cy="7042785"/>
+            <wp:effectExtent l="0" t="0" r="4445" b="5715"/>
+            <wp:docPr id="765568378" name="Picture 1" descr="A screenshot of a computer program&#10;&#10;AI-generated content may be incorrect."/>
+            <wp:cNvGraphicFramePr>
+              <a:graphicFrameLocks xmlns:a="http://schemas.openxmlformats.org/drawingml/2006/main" noChangeAspect="1"/>
+            </wp:cNvGraphicFramePr>
+            <a:graphic xmlns:a="http://schemas.openxmlformats.org/drawingml/2006/main">
+              <a:graphicData uri="http://schemas.openxmlformats.org/drawingml/2006/picture">
+                <pic:pic xmlns:pic="http://schemas.openxmlformats.org/drawingml/2006/picture">
+                  <pic:nvPicPr>
+                    <pic:cNvPr id="765568378" name="Picture 1" descr="A screenshot of a computer program&#10;&#10;AI-generated content may be incorrect."/>
+                    <pic:cNvPicPr/>
+                  </pic:nvPicPr>
+                  <pic:blipFill>
+                    <a:blip r:embed="rId20"/>
+                    <a:stretch>
+                      <a:fillRect/>
+                    </a:stretch>
+                  </pic:blipFill>
+                  <pic:spPr>
+                    <a:xfrm>
+                      <a:off x="0" y="0"/>
+                      <a:ext cx="6129655" cy="7042785"/>
+                    </a:xfrm>
+                    <a:prstGeom prst="rect">
+                      <a:avLst/>
+                    </a:prstGeom>
+                  </pic:spPr>
+                </pic:pic>
+              </a:graphicData>
+            </a:graphic>
+          </wp:inline>
+        </w:drawing>
+      </w:r>
+    </w:p>
+    <w:p>
+      <w:r>
+        <w:lastRenderedPageBreak/>
+        <w:drawing>
+          <wp:inline distT="0" distB="0" distL="0" distR="0" wp14:anchorId="3A3F6FB2" wp14:editId="51D7EAC9">
+            <wp:extent cx="6129655" cy="8046085"/>
+            <wp:effectExtent l="0" t="0" r="4445" b="0"/>
+            <wp:docPr id="716305826" name="Picture 1" descr="A screen shot of a computer code&#10;&#10;AI-generated content may be incorrect."/>
+            <wp:cNvGraphicFramePr>
+              <a:graphicFrameLocks xmlns:a="http://schemas.openxmlformats.org/drawingml/2006/main" noChangeAspect="1"/>
+            </wp:cNvGraphicFramePr>
+            <a:graphic xmlns:a="http://schemas.openxmlformats.org/drawingml/2006/main">
+              <a:graphicData uri="http://schemas.openxmlformats.org/drawingml/2006/picture">
+                <pic:pic xmlns:pic="http://schemas.openxmlformats.org/drawingml/2006/picture">
+                  <pic:nvPicPr>
+                    <pic:cNvPr id="716305826" name="Picture 1" descr="A screen shot of a computer code&#10;&#10;AI-generated content may be incorrect."/>
+                    <pic:cNvPicPr/>
+                  </pic:nvPicPr>
+                  <pic:blipFill>
+                    <a:blip r:embed="rId21"/>
+                    <a:stretch>
+                      <a:fillRect/>
+                    </a:stretch>
+                  </pic:blipFill>
+                  <pic:spPr>
+                    <a:xfrm>
+                      <a:off x="0" y="0"/>
+                      <a:ext cx="6129655" cy="8046085"/>
+                    </a:xfrm>
+                    <a:prstGeom prst="rect">
+                      <a:avLst/>
+                    </a:prstGeom>
+                  </pic:spPr>
+                </pic:pic>
+              </a:graphicData>
+            </a:graphic>
+          </wp:inline>
+        </w:drawing>
+      </w:r>
+    </w:p>
+    <w:p>
+      <w:pPr>
+        <w:ind w:left="0" w:firstLine="0"/>
+      </w:pPr>
+      <w:r>
+        <w:rPr>
+          <w:noProof/>
+        </w:rPr>
+        <mc:AlternateContent>
+          <mc:Choice Requires="wps">
+            <w:drawing>
+              <wp:anchor distT="0" distB="0" distL="114300" distR="114300" simplePos="0" relativeHeight="251667456" behindDoc="0" locked="0" layoutInCell="1" allowOverlap="1" wp14:anchorId="751D723C" wp14:editId="05B459D7">
+                <wp:simplePos x="0" y="0"/>
+                <wp:positionH relativeFrom="margin">
+                  <wp:posOffset>0</wp:posOffset>
+                </wp:positionH>
+                <wp:positionV relativeFrom="paragraph">
+                  <wp:posOffset>0</wp:posOffset>
+                </wp:positionV>
+                <wp:extent cx="6132787" cy="0"/>
+                <wp:effectExtent l="0" t="0" r="0" b="0"/>
+                <wp:wrapNone/>
+                <wp:docPr id="711668153" name="Straight Connector 1"/>
+                <wp:cNvGraphicFramePr/>
+                <a:graphic xmlns:a="http://schemas.openxmlformats.org/drawingml/2006/main">
+                  <a:graphicData uri="http://schemas.microsoft.com/office/word/2010/wordprocessingShape">
+                    <wps:wsp>
+                      <wps:cNvCnPr/>
+                      <wps:spPr>
+                        <a:xfrm>
+                          <a:off x="0" y="0"/>
+                          <a:ext cx="6132787" cy="0"/>
+                        </a:xfrm>
+                        <a:prstGeom prst="line">
+                          <a:avLst/>
+                        </a:prstGeom>
+                      </wps:spPr>
+                      <wps:style>
+                        <a:lnRef idx="1">
+                          <a:schemeClr val="dk1"/>
+                        </a:lnRef>
+                        <a:fillRef idx="0">
+                          <a:schemeClr val="dk1"/>
+                        </a:fillRef>
+                        <a:effectRef idx="0">
+                          <a:schemeClr val="dk1"/>
+                        </a:effectRef>
+                        <a:fontRef idx="minor">
+                          <a:schemeClr val="tx1"/>
+                        </a:fontRef>
+                      </wps:style>
+                      <wps:bodyPr/>
+                    </wps:wsp>
+                  </a:graphicData>
+                </a:graphic>
+                <wp14:sizeRelH relativeFrom="margin">
+                  <wp14:pctWidth>0</wp14:pctWidth>
+                </wp14:sizeRelH>
+                <wp14:sizeRelV relativeFrom="margin">
+                  <wp14:pctHeight>0</wp14:pctHeight>
+                </wp14:sizeRelV>
+              </wp:anchor>
+            </w:drawing>
+          </mc:Choice>
+          <mc:Fallback>
+            <w:pict>
+              <v:line w14:anchorId="7FF9AAD4" id="Straight Connector 1" o:spid="_x0000_s1026" style="position:absolute;z-index:251667456;visibility:visible;mso-wrap-style:square;mso-width-percent:0;mso-height-percent:0;mso-wrap-distance-left:9pt;mso-wrap-distance-top:0;mso-wrap-distance-right:9pt;mso-wrap-distance-bottom:0;mso-position-horizontal:absolute;mso-position-horizontal-relative:margin;mso-position-vertical:absolute;mso-position-vertical-relative:text;mso-width-percent:0;mso-height-percent:0;mso-width-relative:margin;mso-height-relative:margin" from="0,0" to="482.9pt,0" o:gfxdata="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" strokecolor="black [3200]" strokeweight=".5pt">
+                <v:stroke joinstyle="miter"/>
+                <w10:wrap anchorx="margin"/>
+              </v:line>
+            </w:pict>
+          </mc:Fallback>
+        </mc:AlternateContent>
       </w:r>
     </w:p>
     <w:p>
@@ -3979,10 +4685,297 @@
         <w:spacing w:before="240" w:after="120"/>
       </w:pPr>
       <w:r>
+        <w:lastRenderedPageBreak/>
         <w:t xml:space="preserve">Data </w:t>
       </w:r>
       <w:r>
         <w:t>used in the statics</w:t>
+      </w:r>
+    </w:p>
+    <w:p>
+      <w:pPr>
+        <w:jc w:val="center"/>
+      </w:pPr>
+      <w:r>
+        <w:t xml:space="preserve">This is the data that we are using. It is all in the </w:t>
+      </w:r>
+      <w:proofErr w:type="spellStart"/>
+      <w:r>
+        <w:rPr>
+          <w:b/>
+          <w:bCs/>
+          <w:color w:val="4472C4" w:themeColor="accent5"/>
+          <w:sz w:val="24"/>
+          <w:szCs w:val="24"/>
+        </w:rPr>
+        <w:t>prisma</w:t>
+      </w:r>
+      <w:proofErr w:type="spellEnd"/>
+    </w:p>
+    <w:p>
+      <w:pPr>
+        <w:jc w:val="center"/>
+      </w:pPr>
+      <w:r>
+        <w:drawing>
+          <wp:inline distT="0" distB="0" distL="0" distR="0" wp14:anchorId="63B78D19" wp14:editId="15ACFFF8">
+            <wp:extent cx="6129655" cy="4625340"/>
+            <wp:effectExtent l="0" t="0" r="4445" b="3810"/>
+            <wp:docPr id="315331593" name="Picture 1"/>
+            <wp:cNvGraphicFramePr>
+              <a:graphicFrameLocks xmlns:a="http://schemas.openxmlformats.org/drawingml/2006/main" noChangeAspect="1"/>
+            </wp:cNvGraphicFramePr>
+            <a:graphic xmlns:a="http://schemas.openxmlformats.org/drawingml/2006/main">
+              <a:graphicData uri="http://schemas.openxmlformats.org/drawingml/2006/picture">
+                <pic:pic xmlns:pic="http://schemas.openxmlformats.org/drawingml/2006/picture">
+                  <pic:nvPicPr>
+                    <pic:cNvPr id="315331593" name=""/>
+                    <pic:cNvPicPr/>
+                  </pic:nvPicPr>
+                  <pic:blipFill>
+                    <a:blip r:embed="rId22"/>
+                    <a:stretch>
+                      <a:fillRect/>
+                    </a:stretch>
+                  </pic:blipFill>
+                  <pic:spPr>
+                    <a:xfrm>
+                      <a:off x="0" y="0"/>
+                      <a:ext cx="6129655" cy="4625340"/>
+                    </a:xfrm>
+                    <a:prstGeom prst="rect">
+                      <a:avLst/>
+                    </a:prstGeom>
+                  </pic:spPr>
+                </pic:pic>
+              </a:graphicData>
+            </a:graphic>
+          </wp:inline>
+        </w:drawing>
+      </w:r>
+      <w:r>
+        <w:drawing>
+          <wp:inline distT="0" distB="0" distL="0" distR="0" wp14:anchorId="27A8FFCD" wp14:editId="08074297">
+            <wp:extent cx="6129655" cy="1397635"/>
+            <wp:effectExtent l="0" t="0" r="4445" b="0"/>
+            <wp:docPr id="970280533" name="Picture 1" descr="A screenshot of a computer&#10;&#10;AI-generated content may be incorrect."/>
+            <wp:cNvGraphicFramePr>
+              <a:graphicFrameLocks xmlns:a="http://schemas.openxmlformats.org/drawingml/2006/main" noChangeAspect="1"/>
+            </wp:cNvGraphicFramePr>
+            <a:graphic xmlns:a="http://schemas.openxmlformats.org/drawingml/2006/main">
+              <a:graphicData uri="http://schemas.openxmlformats.org/drawingml/2006/picture">
+                <pic:pic xmlns:pic="http://schemas.openxmlformats.org/drawingml/2006/picture">
+                  <pic:nvPicPr>
+                    <pic:cNvPr id="970280533" name="Picture 1" descr="A screenshot of a computer&#10;&#10;AI-generated content may be incorrect."/>
+                    <pic:cNvPicPr/>
+                  </pic:nvPicPr>
+                  <pic:blipFill>
+                    <a:blip r:embed="rId23"/>
+                    <a:stretch>
+                      <a:fillRect/>
+                    </a:stretch>
+                  </pic:blipFill>
+                  <pic:spPr>
+                    <a:xfrm>
+                      <a:off x="0" y="0"/>
+                      <a:ext cx="6129655" cy="1397635"/>
+                    </a:xfrm>
+                    <a:prstGeom prst="rect">
+                      <a:avLst/>
+                    </a:prstGeom>
+                  </pic:spPr>
+                </pic:pic>
+              </a:graphicData>
+            </a:graphic>
+          </wp:inline>
+        </w:drawing>
+      </w:r>
+      <w:r>
+        <w:drawing>
+          <wp:inline distT="0" distB="0" distL="0" distR="0" wp14:anchorId="242CE7AC" wp14:editId="0E60E7EE">
+            <wp:extent cx="6129655" cy="1661795"/>
+            <wp:effectExtent l="0" t="0" r="4445" b="0"/>
+            <wp:docPr id="1187181168" name="Picture 1" descr="A screenshot of a computer&#10;&#10;AI-generated content may be incorrect."/>
+            <wp:cNvGraphicFramePr>
+              <a:graphicFrameLocks xmlns:a="http://schemas.openxmlformats.org/drawingml/2006/main" noChangeAspect="1"/>
+            </wp:cNvGraphicFramePr>
+            <a:graphic xmlns:a="http://schemas.openxmlformats.org/drawingml/2006/main">
+              <a:graphicData uri="http://schemas.openxmlformats.org/drawingml/2006/picture">
+                <pic:pic xmlns:pic="http://schemas.openxmlformats.org/drawingml/2006/picture">
+                  <pic:nvPicPr>
+                    <pic:cNvPr id="1187181168" name="Picture 1" descr="A screenshot of a computer&#10;&#10;AI-generated content may be incorrect."/>
+                    <pic:cNvPicPr/>
+                  </pic:nvPicPr>
+                  <pic:blipFill>
+                    <a:blip r:embed="rId24"/>
+                    <a:stretch>
+                      <a:fillRect/>
+                    </a:stretch>
+                  </pic:blipFill>
+                  <pic:spPr>
+                    <a:xfrm>
+                      <a:off x="0" y="0"/>
+                      <a:ext cx="6129655" cy="1661795"/>
+                    </a:xfrm>
+                    <a:prstGeom prst="rect">
+                      <a:avLst/>
+                    </a:prstGeom>
+                  </pic:spPr>
+                </pic:pic>
+              </a:graphicData>
+            </a:graphic>
+          </wp:inline>
+        </w:drawing>
+      </w:r>
+      <w:r>
+        <w:lastRenderedPageBreak/>
+        <w:drawing>
+          <wp:inline distT="0" distB="0" distL="0" distR="0" wp14:anchorId="5621703D" wp14:editId="23C4DEA7">
+            <wp:extent cx="6129655" cy="3810000"/>
+            <wp:effectExtent l="0" t="0" r="4445" b="0"/>
+            <wp:docPr id="1414854042" name="Picture 1" descr="A screenshot of a computer screen&#10;&#10;AI-generated content may be incorrect."/>
+            <wp:cNvGraphicFramePr>
+              <a:graphicFrameLocks xmlns:a="http://schemas.openxmlformats.org/drawingml/2006/main" noChangeAspect="1"/>
+            </wp:cNvGraphicFramePr>
+            <a:graphic xmlns:a="http://schemas.openxmlformats.org/drawingml/2006/main">
+              <a:graphicData uri="http://schemas.openxmlformats.org/drawingml/2006/picture">
+                <pic:pic xmlns:pic="http://schemas.openxmlformats.org/drawingml/2006/picture">
+                  <pic:nvPicPr>
+                    <pic:cNvPr id="1414854042" name="Picture 1" descr="A screenshot of a computer screen&#10;&#10;AI-generated content may be incorrect."/>
+                    <pic:cNvPicPr/>
+                  </pic:nvPicPr>
+                  <pic:blipFill>
+                    <a:blip r:embed="rId25"/>
+                    <a:stretch>
+                      <a:fillRect/>
+                    </a:stretch>
+                  </pic:blipFill>
+                  <pic:spPr>
+                    <a:xfrm>
+                      <a:off x="0" y="0"/>
+                      <a:ext cx="6129655" cy="3810000"/>
+                    </a:xfrm>
+                    <a:prstGeom prst="rect">
+                      <a:avLst/>
+                    </a:prstGeom>
+                  </pic:spPr>
+                </pic:pic>
+              </a:graphicData>
+            </a:graphic>
+          </wp:inline>
+        </w:drawing>
+      </w:r>
+      <w:r>
+        <w:drawing>
+          <wp:inline distT="0" distB="0" distL="0" distR="0" wp14:anchorId="5EC16001" wp14:editId="68B88942">
+            <wp:extent cx="6129655" cy="3506470"/>
+            <wp:effectExtent l="0" t="0" r="4445" b="0"/>
+            <wp:docPr id="936460109" name="Picture 1" descr="A screenshot of a computer&#10;&#10;AI-generated content may be incorrect."/>
+            <wp:cNvGraphicFramePr>
+              <a:graphicFrameLocks xmlns:a="http://schemas.openxmlformats.org/drawingml/2006/main" noChangeAspect="1"/>
+            </wp:cNvGraphicFramePr>
+            <a:graphic xmlns:a="http://schemas.openxmlformats.org/drawingml/2006/main">
+              <a:graphicData uri="http://schemas.openxmlformats.org/drawingml/2006/picture">
+                <pic:pic xmlns:pic="http://schemas.openxmlformats.org/drawingml/2006/picture">
+                  <pic:nvPicPr>
+                    <pic:cNvPr id="936460109" name="Picture 1" descr="A screenshot of a computer&#10;&#10;AI-generated content may be incorrect."/>
+                    <pic:cNvPicPr/>
+                  </pic:nvPicPr>
+                  <pic:blipFill>
+                    <a:blip r:embed="rId26"/>
+                    <a:stretch>
+                      <a:fillRect/>
+                    </a:stretch>
+                  </pic:blipFill>
+                  <pic:spPr>
+                    <a:xfrm>
+                      <a:off x="0" y="0"/>
+                      <a:ext cx="6129655" cy="3506470"/>
+                    </a:xfrm>
+                    <a:prstGeom prst="rect">
+                      <a:avLst/>
+                    </a:prstGeom>
+                  </pic:spPr>
+                </pic:pic>
+              </a:graphicData>
+            </a:graphic>
+          </wp:inline>
+        </w:drawing>
+      </w:r>
+      <w:r>
+        <w:lastRenderedPageBreak/>
+        <w:drawing>
+          <wp:inline distT="0" distB="0" distL="0" distR="0" wp14:anchorId="007A0FD9" wp14:editId="1141E1FC">
+            <wp:extent cx="5596759" cy="4053345"/>
+            <wp:effectExtent l="0" t="0" r="4445" b="4445"/>
+            <wp:docPr id="548111075" name="Picture 1" descr="A screenshot of a computer&#10;&#10;AI-generated content may be incorrect."/>
+            <wp:cNvGraphicFramePr>
+              <a:graphicFrameLocks xmlns:a="http://schemas.openxmlformats.org/drawingml/2006/main" noChangeAspect="1"/>
+            </wp:cNvGraphicFramePr>
+            <a:graphic xmlns:a="http://schemas.openxmlformats.org/drawingml/2006/main">
+              <a:graphicData uri="http://schemas.openxmlformats.org/drawingml/2006/picture">
+                <pic:pic xmlns:pic="http://schemas.openxmlformats.org/drawingml/2006/picture">
+                  <pic:nvPicPr>
+                    <pic:cNvPr id="548111075" name="Picture 1" descr="A screenshot of a computer&#10;&#10;AI-generated content may be incorrect."/>
+                    <pic:cNvPicPr/>
+                  </pic:nvPicPr>
+                  <pic:blipFill>
+                    <a:blip r:embed="rId27"/>
+                    <a:stretch>
+                      <a:fillRect/>
+                    </a:stretch>
+                  </pic:blipFill>
+                  <pic:spPr>
+                    <a:xfrm>
+                      <a:off x="0" y="0"/>
+                      <a:ext cx="5605163" cy="4059431"/>
+                    </a:xfrm>
+                    <a:prstGeom prst="rect">
+                      <a:avLst/>
+                    </a:prstGeom>
+                  </pic:spPr>
+                </pic:pic>
+              </a:graphicData>
+            </a:graphic>
+          </wp:inline>
+        </w:drawing>
+      </w:r>
+      <w:r>
+        <w:drawing>
+          <wp:inline distT="0" distB="0" distL="0" distR="0" wp14:anchorId="20F7342C" wp14:editId="70BA7F57">
+            <wp:extent cx="5155324" cy="4069571"/>
+            <wp:effectExtent l="0" t="0" r="7620" b="7620"/>
+            <wp:docPr id="81353475" name="Picture 1" descr="A screenshot of a computer&#10;&#10;AI-generated content may be incorrect."/>
+            <wp:cNvGraphicFramePr>
+              <a:graphicFrameLocks xmlns:a="http://schemas.openxmlformats.org/drawingml/2006/main" noChangeAspect="1"/>
+            </wp:cNvGraphicFramePr>
+            <a:graphic xmlns:a="http://schemas.openxmlformats.org/drawingml/2006/main">
+              <a:graphicData uri="http://schemas.openxmlformats.org/drawingml/2006/picture">
+                <pic:pic xmlns:pic="http://schemas.openxmlformats.org/drawingml/2006/picture">
+                  <pic:nvPicPr>
+                    <pic:cNvPr id="81353475" name="Picture 1" descr="A screenshot of a computer&#10;&#10;AI-generated content may be incorrect."/>
+                    <pic:cNvPicPr/>
+                  </pic:nvPicPr>
+                  <pic:blipFill>
+                    <a:blip r:embed="rId28"/>
+                    <a:stretch>
+                      <a:fillRect/>
+                    </a:stretch>
+                  </pic:blipFill>
+                  <pic:spPr>
+                    <a:xfrm>
+                      <a:off x="0" y="0"/>
+                      <a:ext cx="5171601" cy="4082420"/>
+                    </a:xfrm>
+                    <a:prstGeom prst="rect">
+                      <a:avLst/>
+                    </a:prstGeom>
+                  </pic:spPr>
+                </pic:pic>
+              </a:graphicData>
+            </a:graphic>
+          </wp:inline>
+        </w:drawing>
       </w:r>
     </w:p>
     <w:p>
@@ -3995,12 +4988,219 @@
         <w:spacing w:before="240" w:after="120"/>
       </w:pPr>
       <w:r>
+        <w:lastRenderedPageBreak/>
         <w:t>Conducted tests</w:t>
       </w:r>
       <w:r>
         <w:t xml:space="preserve"> </w:t>
       </w:r>
     </w:p>
+    <w:p>
+      <w:r>
+        <w:t>To ensure the reliability and functionality of the application, several tests were conducted during development:</w:t>
+      </w:r>
+    </w:p>
+    <w:p>
+      <w:pPr>
+        <w:rPr>
+          <w:b/>
+          <w:bCs/>
+        </w:rPr>
+      </w:pPr>
+      <w:r>
+        <w:rPr>
+          <w:b/>
+          <w:bCs/>
+        </w:rPr>
+        <w:t>1. Manual Testing</w:t>
+      </w:r>
+    </w:p>
+    <w:p>
+      <w:pPr>
+        <w:pStyle w:val="ListParagraph"/>
+        <w:numPr>
+          <w:ilvl w:val="0"/>
+          <w:numId w:val="50"/>
+        </w:numPr>
+      </w:pPr>
+      <w:r>
+        <w:t>Each user role (Student, Instructor, Administrator) was tested manually to verify the correct functioning of key features such as:</w:t>
+      </w:r>
+    </w:p>
+    <w:p>
+      <w:pPr>
+        <w:numPr>
+          <w:ilvl w:val="1"/>
+          <w:numId w:val="50"/>
+        </w:numPr>
+      </w:pPr>
+      <w:r>
+        <w:t>Student course registration and GPA calculation.</w:t>
+      </w:r>
+    </w:p>
+    <w:p>
+      <w:pPr>
+        <w:numPr>
+          <w:ilvl w:val="1"/>
+          <w:numId w:val="50"/>
+        </w:numPr>
+      </w:pPr>
+      <w:r>
+        <w:t>Instructor grade submission.</w:t>
+      </w:r>
+    </w:p>
+    <w:p>
+      <w:pPr>
+        <w:numPr>
+          <w:ilvl w:val="1"/>
+          <w:numId w:val="50"/>
+        </w:numPr>
+      </w:pPr>
+      <w:r>
+        <w:t>Administrator course creation and validation.</w:t>
+      </w:r>
+    </w:p>
+    <w:p>
+      <w:pPr>
+        <w:pStyle w:val="ListParagraph"/>
+        <w:numPr>
+          <w:ilvl w:val="0"/>
+          <w:numId w:val="50"/>
+        </w:numPr>
+      </w:pPr>
+      <w:r>
+        <w:t>Form inputs were tested for validation, including required fields and invalid input handling.</w:t>
+      </w:r>
+    </w:p>
+    <w:p>
+      <w:pPr>
+        <w:ind w:left="720" w:firstLine="0"/>
+      </w:pPr>
+    </w:p>
+    <w:p>
+      <w:pPr>
+        <w:rPr>
+          <w:b/>
+          <w:bCs/>
+        </w:rPr>
+      </w:pPr>
+      <w:r>
+        <w:t xml:space="preserve">2. </w:t>
+      </w:r>
+      <w:r>
+        <w:rPr>
+          <w:b/>
+          <w:bCs/>
+        </w:rPr>
+        <w:t>Functional Testing</w:t>
+      </w:r>
+      <w:r>
+        <w:rPr>
+          <w:b/>
+          <w:bCs/>
+        </w:rPr>
+        <w:t>:</w:t>
+      </w:r>
+    </w:p>
+    <w:p>
+      <w:pPr>
+        <w:pStyle w:val="ListParagraph"/>
+        <w:numPr>
+          <w:ilvl w:val="0"/>
+          <w:numId w:val="51"/>
+        </w:numPr>
+      </w:pPr>
+      <w:r>
+        <w:t>Verified that the routing between pages works as expected.</w:t>
+      </w:r>
+    </w:p>
+    <w:p>
+      <w:pPr>
+        <w:pStyle w:val="ListParagraph"/>
+        <w:numPr>
+          <w:ilvl w:val="0"/>
+          <w:numId w:val="51"/>
+        </w:numPr>
+      </w:pPr>
+      <w:r>
+        <w:t>Ensured that authentication and role-based access control were functioning properly (e.g., only admins can create courses).</w:t>
+      </w:r>
+    </w:p>
+    <w:p>
+      <w:pPr>
+        <w:rPr>
+          <w:b/>
+          <w:bCs/>
+        </w:rPr>
+      </w:pPr>
+      <w:r>
+        <w:t>3</w:t>
+      </w:r>
+      <w:r>
+        <w:t xml:space="preserve">. </w:t>
+      </w:r>
+      <w:r>
+        <w:rPr>
+          <w:b/>
+          <w:bCs/>
+        </w:rPr>
+        <w:t>API Testing</w:t>
+      </w:r>
+    </w:p>
+    <w:p>
+      <w:pPr>
+        <w:pStyle w:val="ListParagraph"/>
+        <w:numPr>
+          <w:ilvl w:val="0"/>
+          <w:numId w:val="52"/>
+        </w:numPr>
+      </w:pPr>
+      <w:r>
+        <w:t xml:space="preserve">Backend API routes (e.g., for course registration, grade submission) were tested using tools like </w:t>
+      </w:r>
+      <w:r>
+        <w:rPr>
+          <w:b/>
+          <w:bCs/>
+        </w:rPr>
+        <w:t>Postman</w:t>
+      </w:r>
+      <w:r>
+        <w:t>.</w:t>
+      </w:r>
+    </w:p>
+    <w:p>
+      <w:pPr>
+        <w:pStyle w:val="ListParagraph"/>
+        <w:numPr>
+          <w:ilvl w:val="0"/>
+          <w:numId w:val="52"/>
+        </w:numPr>
+      </w:pPr>
+      <w:r>
+        <w:t>Ensured that correct responses were returned and edge cases (e.g., duplicate registrations) were handled.</w:t>
+      </w:r>
+    </w:p>
+    <w:p/>
+    <w:p/>
+    <w:p/>
+    <w:p/>
+    <w:p/>
+    <w:p/>
+    <w:p/>
+    <w:p/>
+    <w:p/>
+    <w:p/>
+    <w:p/>
+    <w:p/>
+    <w:p/>
+    <w:p/>
+    <w:p/>
+    <w:p/>
+    <w:p/>
+    <w:p/>
+    <w:p/>
+    <w:p/>
     <w:p>
       <w:pPr>
         <w:pStyle w:val="Heading1"/>
@@ -4011,11 +5211,50 @@
         <w:spacing w:before="240" w:after="120"/>
       </w:pPr>
       <w:r>
+        <w:lastRenderedPageBreak/>
         <w:t xml:space="preserve">Implemented queries </w:t>
       </w:r>
     </w:p>
     <w:p/>
-    <w:p/>
+    <w:p>
+      <w:r>
+        <w:drawing>
+          <wp:inline distT="0" distB="0" distL="0" distR="0" wp14:anchorId="59C65053" wp14:editId="2A5AE501">
+            <wp:extent cx="5697940" cy="7693075"/>
+            <wp:effectExtent l="0" t="0" r="0" b="3175"/>
+            <wp:docPr id="1967996751" name="Picture 1" descr="A screenshot of a computer program&#10;&#10;AI-generated content may be incorrect."/>
+            <wp:cNvGraphicFramePr>
+              <a:graphicFrameLocks xmlns:a="http://schemas.openxmlformats.org/drawingml/2006/main" noChangeAspect="1"/>
+            </wp:cNvGraphicFramePr>
+            <a:graphic xmlns:a="http://schemas.openxmlformats.org/drawingml/2006/main">
+              <a:graphicData uri="http://schemas.openxmlformats.org/drawingml/2006/picture">
+                <pic:pic xmlns:pic="http://schemas.openxmlformats.org/drawingml/2006/picture">
+                  <pic:nvPicPr>
+                    <pic:cNvPr id="1967996751" name="Picture 1" descr="A screenshot of a computer program&#10;&#10;AI-generated content may be incorrect."/>
+                    <pic:cNvPicPr/>
+                  </pic:nvPicPr>
+                  <pic:blipFill>
+                    <a:blip r:embed="rId29"/>
+                    <a:stretch>
+                      <a:fillRect/>
+                    </a:stretch>
+                  </pic:blipFill>
+                  <pic:spPr>
+                    <a:xfrm>
+                      <a:off x="0" y="0"/>
+                      <a:ext cx="5706884" cy="7705151"/>
+                    </a:xfrm>
+                    <a:prstGeom prst="rect">
+                      <a:avLst/>
+                    </a:prstGeom>
+                  </pic:spPr>
+                </pic:pic>
+              </a:graphicData>
+            </a:graphic>
+          </wp:inline>
+        </w:drawing>
+      </w:r>
+    </w:p>
     <w:p>
       <w:pPr>
         <w:pStyle w:val="Heading1"/>
@@ -4027,6 +5266,7 @@
         <w:ind w:left="357" w:hanging="357"/>
       </w:pPr>
       <w:r>
+        <w:lastRenderedPageBreak/>
         <w:t>Discussion of the project contribution of each team member</w:t>
       </w:r>
     </w:p>
@@ -4191,9 +5431,9 @@
     <w:p/>
     <w:p/>
     <w:sectPr>
-      <w:footerReference w:type="even" r:id="rId20"/>
-      <w:footerReference w:type="default" r:id="rId21"/>
-      <w:footerReference w:type="first" r:id="rId22"/>
+      <w:footerReference w:type="even" r:id="rId30"/>
+      <w:footerReference w:type="default" r:id="rId31"/>
+      <w:footerReference w:type="first" r:id="rId32"/>
       <w:pgSz w:w="12240" w:h="15840"/>
       <w:pgMar w:top="1450" w:right="1163" w:bottom="1233" w:left="1424" w:header="720" w:footer="719" w:gutter="0"/>
       <w:cols w:space="720"/>
@@ -5248,6 +6488,95 @@
     </w:lvl>
   </w:abstractNum>
   <w:abstractNum w:abstractNumId="7" w15:restartNumberingAfterBreak="0">
+    <w:nsid w:val="209404DD"/>
+    <w:multiLevelType w:val="multilevel"/>
+    <w:tmpl w:val="15E097B2"/>
+    <w:lvl w:ilvl="0">
+      <w:start w:val="1"/>
+      <w:numFmt w:val="decimal"/>
+      <w:lvlText w:val="%1."/>
+      <w:lvlJc w:val="left"/>
+      <w:pPr>
+        <w:ind w:left="360" w:hanging="360"/>
+      </w:pPr>
+    </w:lvl>
+    <w:lvl w:ilvl="1">
+      <w:start w:val="1"/>
+      <w:numFmt w:val="decimal"/>
+      <w:lvlText w:val="%1.%2."/>
+      <w:lvlJc w:val="left"/>
+      <w:pPr>
+        <w:ind w:left="1242" w:hanging="432"/>
+      </w:pPr>
+    </w:lvl>
+    <w:lvl w:ilvl="2">
+      <w:start w:val="1"/>
+      <w:numFmt w:val="bullet"/>
+      <w:lvlText w:val=""/>
+      <w:lvlJc w:val="left"/>
+      <w:pPr>
+        <w:ind w:left="1080" w:hanging="360"/>
+      </w:pPr>
+      <w:rPr>
+        <w:rFonts w:ascii="Symbol" w:hAnsi="Symbol" w:hint="default"/>
+      </w:rPr>
+    </w:lvl>
+    <w:lvl w:ilvl="3">
+      <w:start w:val="1"/>
+      <w:numFmt w:val="decimal"/>
+      <w:lvlText w:val="%1.%2.%3.%4."/>
+      <w:lvlJc w:val="left"/>
+      <w:pPr>
+        <w:ind w:left="1728" w:hanging="648"/>
+      </w:pPr>
+    </w:lvl>
+    <w:lvl w:ilvl="4">
+      <w:start w:val="1"/>
+      <w:numFmt w:val="decimal"/>
+      <w:lvlText w:val="%1.%2.%3.%4.%5."/>
+      <w:lvlJc w:val="left"/>
+      <w:pPr>
+        <w:ind w:left="2232" w:hanging="792"/>
+      </w:pPr>
+    </w:lvl>
+    <w:lvl w:ilvl="5">
+      <w:start w:val="1"/>
+      <w:numFmt w:val="decimal"/>
+      <w:lvlText w:val="%1.%2.%3.%4.%5.%6."/>
+      <w:lvlJc w:val="left"/>
+      <w:pPr>
+        <w:ind w:left="2736" w:hanging="936"/>
+      </w:pPr>
+    </w:lvl>
+    <w:lvl w:ilvl="6">
+      <w:start w:val="1"/>
+      <w:numFmt w:val="decimal"/>
+      <w:lvlText w:val="%1.%2.%3.%4.%5.%6.%7."/>
+      <w:lvlJc w:val="left"/>
+      <w:pPr>
+        <w:ind w:left="3240" w:hanging="1080"/>
+      </w:pPr>
+    </w:lvl>
+    <w:lvl w:ilvl="7">
+      <w:start w:val="1"/>
+      <w:numFmt w:val="decimal"/>
+      <w:lvlText w:val="%1.%2.%3.%4.%5.%6.%7.%8."/>
+      <w:lvlJc w:val="left"/>
+      <w:pPr>
+        <w:ind w:left="3744" w:hanging="1224"/>
+      </w:pPr>
+    </w:lvl>
+    <w:lvl w:ilvl="8">
+      <w:start w:val="1"/>
+      <w:numFmt w:val="decimal"/>
+      <w:lvlText w:val="%1.%2.%3.%4.%5.%6.%7.%8.%9."/>
+      <w:lvlJc w:val="left"/>
+      <w:pPr>
+        <w:ind w:left="4320" w:hanging="1440"/>
+      </w:pPr>
+    </w:lvl>
+  </w:abstractNum>
+  <w:abstractNum w:abstractNumId="8" w15:restartNumberingAfterBreak="0">
     <w:nsid w:val="22B36C0A"/>
     <w:multiLevelType w:val="hybridMultilevel"/>
     <w:tmpl w:val="11F8A708"/>
@@ -5459,7 +6788,7 @@
       </w:rPr>
     </w:lvl>
   </w:abstractNum>
-  <w:abstractNum w:abstractNumId="8" w15:restartNumberingAfterBreak="0">
+  <w:abstractNum w:abstractNumId="9" w15:restartNumberingAfterBreak="0">
     <w:nsid w:val="24213558"/>
     <w:multiLevelType w:val="hybridMultilevel"/>
     <w:tmpl w:val="3C8295C8"/>
@@ -5671,7 +7000,7 @@
       </w:rPr>
     </w:lvl>
   </w:abstractNum>
-  <w:abstractNum w:abstractNumId="9" w15:restartNumberingAfterBreak="0">
+  <w:abstractNum w:abstractNumId="10" w15:restartNumberingAfterBreak="0">
     <w:nsid w:val="273720C7"/>
     <w:multiLevelType w:val="multilevel"/>
     <w:tmpl w:val="5E009F26"/>
@@ -5784,7 +7113,96 @@
       </w:pPr>
     </w:lvl>
   </w:abstractNum>
-  <w:abstractNum w:abstractNumId="10" w15:restartNumberingAfterBreak="0">
+  <w:abstractNum w:abstractNumId="11" w15:restartNumberingAfterBreak="0">
+    <w:nsid w:val="281310E3"/>
+    <w:multiLevelType w:val="multilevel"/>
+    <w:tmpl w:val="15E097B2"/>
+    <w:lvl w:ilvl="0">
+      <w:start w:val="1"/>
+      <w:numFmt w:val="decimal"/>
+      <w:lvlText w:val="%1."/>
+      <w:lvlJc w:val="left"/>
+      <w:pPr>
+        <w:ind w:left="360" w:hanging="360"/>
+      </w:pPr>
+    </w:lvl>
+    <w:lvl w:ilvl="1">
+      <w:start w:val="1"/>
+      <w:numFmt w:val="decimal"/>
+      <w:lvlText w:val="%1.%2."/>
+      <w:lvlJc w:val="left"/>
+      <w:pPr>
+        <w:ind w:left="792" w:hanging="432"/>
+      </w:pPr>
+    </w:lvl>
+    <w:lvl w:ilvl="2">
+      <w:start w:val="1"/>
+      <w:numFmt w:val="bullet"/>
+      <w:lvlText w:val=""/>
+      <w:lvlJc w:val="left"/>
+      <w:pPr>
+        <w:ind w:left="1080" w:hanging="360"/>
+      </w:pPr>
+      <w:rPr>
+        <w:rFonts w:ascii="Symbol" w:hAnsi="Symbol" w:hint="default"/>
+      </w:rPr>
+    </w:lvl>
+    <w:lvl w:ilvl="3">
+      <w:start w:val="1"/>
+      <w:numFmt w:val="decimal"/>
+      <w:lvlText w:val="%1.%2.%3.%4."/>
+      <w:lvlJc w:val="left"/>
+      <w:pPr>
+        <w:ind w:left="1728" w:hanging="648"/>
+      </w:pPr>
+    </w:lvl>
+    <w:lvl w:ilvl="4">
+      <w:start w:val="1"/>
+      <w:numFmt w:val="decimal"/>
+      <w:lvlText w:val="%1.%2.%3.%4.%5."/>
+      <w:lvlJc w:val="left"/>
+      <w:pPr>
+        <w:ind w:left="2232" w:hanging="792"/>
+      </w:pPr>
+    </w:lvl>
+    <w:lvl w:ilvl="5">
+      <w:start w:val="1"/>
+      <w:numFmt w:val="decimal"/>
+      <w:lvlText w:val="%1.%2.%3.%4.%5.%6."/>
+      <w:lvlJc w:val="left"/>
+      <w:pPr>
+        <w:ind w:left="2736" w:hanging="936"/>
+      </w:pPr>
+    </w:lvl>
+    <w:lvl w:ilvl="6">
+      <w:start w:val="1"/>
+      <w:numFmt w:val="decimal"/>
+      <w:lvlText w:val="%1.%2.%3.%4.%5.%6.%7."/>
+      <w:lvlJc w:val="left"/>
+      <w:pPr>
+        <w:ind w:left="3240" w:hanging="1080"/>
+      </w:pPr>
+    </w:lvl>
+    <w:lvl w:ilvl="7">
+      <w:start w:val="1"/>
+      <w:numFmt w:val="decimal"/>
+      <w:lvlText w:val="%1.%2.%3.%4.%5.%6.%7.%8."/>
+      <w:lvlJc w:val="left"/>
+      <w:pPr>
+        <w:ind w:left="3744" w:hanging="1224"/>
+      </w:pPr>
+    </w:lvl>
+    <w:lvl w:ilvl="8">
+      <w:start w:val="1"/>
+      <w:numFmt w:val="decimal"/>
+      <w:lvlText w:val="%1.%2.%3.%4.%5.%6.%7.%8.%9."/>
+      <w:lvlJc w:val="left"/>
+      <w:pPr>
+        <w:ind w:left="4320" w:hanging="1440"/>
+      </w:pPr>
+    </w:lvl>
+  </w:abstractNum>
+  <w:abstractNum w:abstractNumId="12" w15:restartNumberingAfterBreak="0">
     <w:nsid w:val="28F91027"/>
     <w:multiLevelType w:val="hybridMultilevel"/>
     <w:tmpl w:val="D5D84A2E"/>
@@ -5996,7 +7414,96 @@
       </w:rPr>
     </w:lvl>
   </w:abstractNum>
-  <w:abstractNum w:abstractNumId="11" w15:restartNumberingAfterBreak="0">
+  <w:abstractNum w:abstractNumId="13" w15:restartNumberingAfterBreak="0">
+    <w:nsid w:val="2B977C2C"/>
+    <w:multiLevelType w:val="multilevel"/>
+    <w:tmpl w:val="15E097B2"/>
+    <w:lvl w:ilvl="0">
+      <w:start w:val="1"/>
+      <w:numFmt w:val="decimal"/>
+      <w:lvlText w:val="%1."/>
+      <w:lvlJc w:val="left"/>
+      <w:pPr>
+        <w:ind w:left="720" w:hanging="360"/>
+      </w:pPr>
+    </w:lvl>
+    <w:lvl w:ilvl="1">
+      <w:start w:val="1"/>
+      <w:numFmt w:val="decimal"/>
+      <w:lvlText w:val="%1.%2."/>
+      <w:lvlJc w:val="left"/>
+      <w:pPr>
+        <w:ind w:left="1152" w:hanging="432"/>
+      </w:pPr>
+    </w:lvl>
+    <w:lvl w:ilvl="2">
+      <w:start w:val="1"/>
+      <w:numFmt w:val="bullet"/>
+      <w:lvlText w:val=""/>
+      <w:lvlJc w:val="left"/>
+      <w:pPr>
+        <w:ind w:left="1440" w:hanging="360"/>
+      </w:pPr>
+      <w:rPr>
+        <w:rFonts w:ascii="Symbol" w:hAnsi="Symbol" w:hint="default"/>
+      </w:rPr>
+    </w:lvl>
+    <w:lvl w:ilvl="3">
+      <w:start w:val="1"/>
+      <w:numFmt w:val="decimal"/>
+      <w:lvlText w:val="%1.%2.%3.%4."/>
+      <w:lvlJc w:val="left"/>
+      <w:pPr>
+        <w:ind w:left="2088" w:hanging="648"/>
+      </w:pPr>
+    </w:lvl>
+    <w:lvl w:ilvl="4">
+      <w:start w:val="1"/>
+      <w:numFmt w:val="decimal"/>
+      <w:lvlText w:val="%1.%2.%3.%4.%5."/>
+      <w:lvlJc w:val="left"/>
+      <w:pPr>
+        <w:ind w:left="2592" w:hanging="792"/>
+      </w:pPr>
+    </w:lvl>
+    <w:lvl w:ilvl="5">
+      <w:start w:val="1"/>
+      <w:numFmt w:val="decimal"/>
+      <w:lvlText w:val="%1.%2.%3.%4.%5.%6."/>
+      <w:lvlJc w:val="left"/>
+      <w:pPr>
+        <w:ind w:left="3096" w:hanging="936"/>
+      </w:pPr>
+    </w:lvl>
+    <w:lvl w:ilvl="6">
+      <w:start w:val="1"/>
+      <w:numFmt w:val="decimal"/>
+      <w:lvlText w:val="%1.%2.%3.%4.%5.%6.%7."/>
+      <w:lvlJc w:val="left"/>
+      <w:pPr>
+        <w:ind w:left="3600" w:hanging="1080"/>
+      </w:pPr>
+    </w:lvl>
+    <w:lvl w:ilvl="7">
+      <w:start w:val="1"/>
+      <w:numFmt w:val="decimal"/>
+      <w:lvlText w:val="%1.%2.%3.%4.%5.%6.%7.%8."/>
+      <w:lvlJc w:val="left"/>
+      <w:pPr>
+        <w:ind w:left="4104" w:hanging="1224"/>
+      </w:pPr>
+    </w:lvl>
+    <w:lvl w:ilvl="8">
+      <w:start w:val="1"/>
+      <w:numFmt w:val="decimal"/>
+      <w:lvlText w:val="%1.%2.%3.%4.%5.%6.%7.%8.%9."/>
+      <w:lvlJc w:val="left"/>
+      <w:pPr>
+        <w:ind w:left="4680" w:hanging="1440"/>
+      </w:pPr>
+    </w:lvl>
+  </w:abstractNum>
+  <w:abstractNum w:abstractNumId="14" w15:restartNumberingAfterBreak="0">
     <w:nsid w:val="320063D1"/>
     <w:multiLevelType w:val="hybridMultilevel"/>
     <w:tmpl w:val="2A4618F8"/>
@@ -6109,7 +7616,7 @@
       </w:rPr>
     </w:lvl>
   </w:abstractNum>
-  <w:abstractNum w:abstractNumId="12" w15:restartNumberingAfterBreak="0">
+  <w:abstractNum w:abstractNumId="15" w15:restartNumberingAfterBreak="0">
     <w:nsid w:val="331B5A78"/>
     <w:multiLevelType w:val="hybridMultilevel"/>
     <w:tmpl w:val="D2AA787C"/>
@@ -6222,7 +7729,156 @@
       </w:rPr>
     </w:lvl>
   </w:abstractNum>
-  <w:abstractNum w:abstractNumId="13" w15:restartNumberingAfterBreak="0">
+  <w:abstractNum w:abstractNumId="16" w15:restartNumberingAfterBreak="0">
+    <w:nsid w:val="34903370"/>
+    <w:multiLevelType w:val="multilevel"/>
+    <w:tmpl w:val="35FA0484"/>
+    <w:lvl w:ilvl="0">
+      <w:start w:val="1"/>
+      <w:numFmt w:val="bullet"/>
+      <w:lvlText w:val=""/>
+      <w:lvlJc w:val="left"/>
+      <w:pPr>
+        <w:tabs>
+          <w:tab w:val="num" w:pos="720"/>
+        </w:tabs>
+        <w:ind w:left="720" w:hanging="360"/>
+      </w:pPr>
+      <w:rPr>
+        <w:rFonts w:ascii="Symbol" w:hAnsi="Symbol" w:hint="default"/>
+        <w:sz w:val="20"/>
+      </w:rPr>
+    </w:lvl>
+    <w:lvl w:ilvl="1" w:tentative="1">
+      <w:start w:val="1"/>
+      <w:numFmt w:val="bullet"/>
+      <w:lvlText w:val="o"/>
+      <w:lvlJc w:val="left"/>
+      <w:pPr>
+        <w:tabs>
+          <w:tab w:val="num" w:pos="1440"/>
+        </w:tabs>
+        <w:ind w:left="1440" w:hanging="360"/>
+      </w:pPr>
+      <w:rPr>
+        <w:rFonts w:ascii="Courier New" w:hAnsi="Courier New" w:hint="default"/>
+        <w:sz w:val="20"/>
+      </w:rPr>
+    </w:lvl>
+    <w:lvl w:ilvl="2" w:tentative="1">
+      <w:start w:val="1"/>
+      <w:numFmt w:val="bullet"/>
+      <w:lvlText w:val=""/>
+      <w:lvlJc w:val="left"/>
+      <w:pPr>
+        <w:tabs>
+          <w:tab w:val="num" w:pos="2160"/>
+        </w:tabs>
+        <w:ind w:left="2160" w:hanging="360"/>
+      </w:pPr>
+      <w:rPr>
+        <w:rFonts w:ascii="Wingdings" w:hAnsi="Wingdings" w:hint="default"/>
+        <w:sz w:val="20"/>
+      </w:rPr>
+    </w:lvl>
+    <w:lvl w:ilvl="3" w:tentative="1">
+      <w:start w:val="1"/>
+      <w:numFmt w:val="bullet"/>
+      <w:lvlText w:val=""/>
+      <w:lvlJc w:val="left"/>
+      <w:pPr>
+        <w:tabs>
+          <w:tab w:val="num" w:pos="2880"/>
+        </w:tabs>
+        <w:ind w:left="2880" w:hanging="360"/>
+      </w:pPr>
+      <w:rPr>
+        <w:rFonts w:ascii="Wingdings" w:hAnsi="Wingdings" w:hint="default"/>
+        <w:sz w:val="20"/>
+      </w:rPr>
+    </w:lvl>
+    <w:lvl w:ilvl="4" w:tentative="1">
+      <w:start w:val="1"/>
+      <w:numFmt w:val="bullet"/>
+      <w:lvlText w:val=""/>
+      <w:lvlJc w:val="left"/>
+      <w:pPr>
+        <w:tabs>
+          <w:tab w:val="num" w:pos="3600"/>
+        </w:tabs>
+        <w:ind w:left="3600" w:hanging="360"/>
+      </w:pPr>
+      <w:rPr>
+        <w:rFonts w:ascii="Wingdings" w:hAnsi="Wingdings" w:hint="default"/>
+        <w:sz w:val="20"/>
+      </w:rPr>
+    </w:lvl>
+    <w:lvl w:ilvl="5" w:tentative="1">
+      <w:start w:val="1"/>
+      <w:numFmt w:val="bullet"/>
+      <w:lvlText w:val=""/>
+      <w:lvlJc w:val="left"/>
+      <w:pPr>
+        <w:tabs>
+          <w:tab w:val="num" w:pos="4320"/>
+        </w:tabs>
+        <w:ind w:left="4320" w:hanging="360"/>
+      </w:pPr>
+      <w:rPr>
+        <w:rFonts w:ascii="Wingdings" w:hAnsi="Wingdings" w:hint="default"/>
+        <w:sz w:val="20"/>
+      </w:rPr>
+    </w:lvl>
+    <w:lvl w:ilvl="6" w:tentative="1">
+      <w:start w:val="1"/>
+      <w:numFmt w:val="bullet"/>
+      <w:lvlText w:val=""/>
+      <w:lvlJc w:val="left"/>
+      <w:pPr>
+        <w:tabs>
+          <w:tab w:val="num" w:pos="5040"/>
+        </w:tabs>
+        <w:ind w:left="5040" w:hanging="360"/>
+      </w:pPr>
+      <w:rPr>
+        <w:rFonts w:ascii="Wingdings" w:hAnsi="Wingdings" w:hint="default"/>
+        <w:sz w:val="20"/>
+      </w:rPr>
+    </w:lvl>
+    <w:lvl w:ilvl="7" w:tentative="1">
+      <w:start w:val="1"/>
+      <w:numFmt w:val="bullet"/>
+      <w:lvlText w:val=""/>
+      <w:lvlJc w:val="left"/>
+      <w:pPr>
+        <w:tabs>
+          <w:tab w:val="num" w:pos="5760"/>
+        </w:tabs>
+        <w:ind w:left="5760" w:hanging="360"/>
+      </w:pPr>
+      <w:rPr>
+        <w:rFonts w:ascii="Wingdings" w:hAnsi="Wingdings" w:hint="default"/>
+        <w:sz w:val="20"/>
+      </w:rPr>
+    </w:lvl>
+    <w:lvl w:ilvl="8" w:tentative="1">
+      <w:start w:val="1"/>
+      <w:numFmt w:val="bullet"/>
+      <w:lvlText w:val=""/>
+      <w:lvlJc w:val="left"/>
+      <w:pPr>
+        <w:tabs>
+          <w:tab w:val="num" w:pos="6480"/>
+        </w:tabs>
+        <w:ind w:left="6480" w:hanging="360"/>
+      </w:pPr>
+      <w:rPr>
+        <w:rFonts w:ascii="Wingdings" w:hAnsi="Wingdings" w:hint="default"/>
+        <w:sz w:val="20"/>
+      </w:rPr>
+    </w:lvl>
+  </w:abstractNum>
+  <w:abstractNum w:abstractNumId="17" w15:restartNumberingAfterBreak="0">
     <w:nsid w:val="349045E5"/>
     <w:multiLevelType w:val="multilevel"/>
     <w:tmpl w:val="4CE2091A"/>
@@ -6335,7 +7991,7 @@
       </w:pPr>
     </w:lvl>
   </w:abstractNum>
-  <w:abstractNum w:abstractNumId="14" w15:restartNumberingAfterBreak="0">
+  <w:abstractNum w:abstractNumId="18" w15:restartNumberingAfterBreak="0">
     <w:nsid w:val="356778D2"/>
     <w:multiLevelType w:val="hybridMultilevel"/>
     <w:tmpl w:val="7C46FD42"/>
@@ -6424,7 +8080,7 @@
       </w:pPr>
     </w:lvl>
   </w:abstractNum>
-  <w:abstractNum w:abstractNumId="15" w15:restartNumberingAfterBreak="0">
+  <w:abstractNum w:abstractNumId="19" w15:restartNumberingAfterBreak="0">
     <w:nsid w:val="36675932"/>
     <w:multiLevelType w:val="hybridMultilevel"/>
     <w:tmpl w:val="7C983054"/>
@@ -6537,7 +8193,96 @@
       </w:rPr>
     </w:lvl>
   </w:abstractNum>
-  <w:abstractNum w:abstractNumId="16" w15:restartNumberingAfterBreak="0">
+  <w:abstractNum w:abstractNumId="20" w15:restartNumberingAfterBreak="0">
+    <w:nsid w:val="36E22DBF"/>
+    <w:multiLevelType w:val="multilevel"/>
+    <w:tmpl w:val="15E097B2"/>
+    <w:lvl w:ilvl="0">
+      <w:start w:val="1"/>
+      <w:numFmt w:val="decimal"/>
+      <w:lvlText w:val="%1."/>
+      <w:lvlJc w:val="left"/>
+      <w:pPr>
+        <w:ind w:left="360" w:hanging="360"/>
+      </w:pPr>
+    </w:lvl>
+    <w:lvl w:ilvl="1">
+      <w:start w:val="1"/>
+      <w:numFmt w:val="decimal"/>
+      <w:lvlText w:val="%1.%2."/>
+      <w:lvlJc w:val="left"/>
+      <w:pPr>
+        <w:ind w:left="792" w:hanging="432"/>
+      </w:pPr>
+    </w:lvl>
+    <w:lvl w:ilvl="2">
+      <w:start w:val="1"/>
+      <w:numFmt w:val="bullet"/>
+      <w:lvlText w:val=""/>
+      <w:lvlJc w:val="left"/>
+      <w:pPr>
+        <w:ind w:left="1080" w:hanging="360"/>
+      </w:pPr>
+      <w:rPr>
+        <w:rFonts w:ascii="Symbol" w:hAnsi="Symbol" w:hint="default"/>
+      </w:rPr>
+    </w:lvl>
+    <w:lvl w:ilvl="3">
+      <w:start w:val="1"/>
+      <w:numFmt w:val="decimal"/>
+      <w:lvlText w:val="%1.%2.%3.%4."/>
+      <w:lvlJc w:val="left"/>
+      <w:pPr>
+        <w:ind w:left="1728" w:hanging="648"/>
+      </w:pPr>
+    </w:lvl>
+    <w:lvl w:ilvl="4">
+      <w:start w:val="1"/>
+      <w:numFmt w:val="decimal"/>
+      <w:lvlText w:val="%1.%2.%3.%4.%5."/>
+      <w:lvlJc w:val="left"/>
+      <w:pPr>
+        <w:ind w:left="2232" w:hanging="792"/>
+      </w:pPr>
+    </w:lvl>
+    <w:lvl w:ilvl="5">
+      <w:start w:val="1"/>
+      <w:numFmt w:val="decimal"/>
+      <w:lvlText w:val="%1.%2.%3.%4.%5.%6."/>
+      <w:lvlJc w:val="left"/>
+      <w:pPr>
+        <w:ind w:left="2736" w:hanging="936"/>
+      </w:pPr>
+    </w:lvl>
+    <w:lvl w:ilvl="6">
+      <w:start w:val="1"/>
+      <w:numFmt w:val="decimal"/>
+      <w:lvlText w:val="%1.%2.%3.%4.%5.%6.%7."/>
+      <w:lvlJc w:val="left"/>
+      <w:pPr>
+        <w:ind w:left="3240" w:hanging="1080"/>
+      </w:pPr>
+    </w:lvl>
+    <w:lvl w:ilvl="7">
+      <w:start w:val="1"/>
+      <w:numFmt w:val="decimal"/>
+      <w:lvlText w:val="%1.%2.%3.%4.%5.%6.%7.%8."/>
+      <w:lvlJc w:val="left"/>
+      <w:pPr>
+        <w:ind w:left="3744" w:hanging="1224"/>
+      </w:pPr>
+    </w:lvl>
+    <w:lvl w:ilvl="8">
+      <w:start w:val="1"/>
+      <w:numFmt w:val="decimal"/>
+      <w:lvlText w:val="%1.%2.%3.%4.%5.%6.%7.%8.%9."/>
+      <w:lvlJc w:val="left"/>
+      <w:pPr>
+        <w:ind w:left="4320" w:hanging="1440"/>
+      </w:pPr>
+    </w:lvl>
+  </w:abstractNum>
+  <w:abstractNum w:abstractNumId="21" w15:restartNumberingAfterBreak="0">
     <w:nsid w:val="39484841"/>
     <w:multiLevelType w:val="multilevel"/>
     <w:tmpl w:val="53B6E48E"/>
@@ -6650,7 +8395,7 @@
       </w:pPr>
     </w:lvl>
   </w:abstractNum>
-  <w:abstractNum w:abstractNumId="17" w15:restartNumberingAfterBreak="0">
+  <w:abstractNum w:abstractNumId="22" w15:restartNumberingAfterBreak="0">
     <w:nsid w:val="3D023AD3"/>
     <w:multiLevelType w:val="hybridMultilevel"/>
     <w:tmpl w:val="C88C6000"/>
@@ -6736,7 +8481,7 @@
       </w:pPr>
     </w:lvl>
   </w:abstractNum>
-  <w:abstractNum w:abstractNumId="18" w15:restartNumberingAfterBreak="0">
+  <w:abstractNum w:abstractNumId="23" w15:restartNumberingAfterBreak="0">
     <w:nsid w:val="43D03BC0"/>
     <w:multiLevelType w:val="hybridMultilevel"/>
     <w:tmpl w:val="CCCC4758"/>
@@ -6825,7 +8570,7 @@
       </w:pPr>
     </w:lvl>
   </w:abstractNum>
-  <w:abstractNum w:abstractNumId="19" w15:restartNumberingAfterBreak="0">
+  <w:abstractNum w:abstractNumId="24" w15:restartNumberingAfterBreak="0">
     <w:nsid w:val="44040E26"/>
     <w:multiLevelType w:val="hybridMultilevel"/>
     <w:tmpl w:val="ECB69D60"/>
@@ -6938,7 +8683,7 @@
       </w:rPr>
     </w:lvl>
   </w:abstractNum>
-  <w:abstractNum w:abstractNumId="20" w15:restartNumberingAfterBreak="0">
+  <w:abstractNum w:abstractNumId="25" w15:restartNumberingAfterBreak="0">
     <w:nsid w:val="448C650B"/>
     <w:multiLevelType w:val="hybridMultilevel"/>
     <w:tmpl w:val="2C5E92EE"/>
@@ -7150,7 +8895,7 @@
       </w:rPr>
     </w:lvl>
   </w:abstractNum>
-  <w:abstractNum w:abstractNumId="21" w15:restartNumberingAfterBreak="0">
+  <w:abstractNum w:abstractNumId="26" w15:restartNumberingAfterBreak="0">
     <w:nsid w:val="4DCE2B20"/>
     <w:multiLevelType w:val="hybridMultilevel"/>
     <w:tmpl w:val="B908EDB8"/>
@@ -7265,7 +9010,156 @@
       </w:rPr>
     </w:lvl>
   </w:abstractNum>
-  <w:abstractNum w:abstractNumId="22" w15:restartNumberingAfterBreak="0">
+  <w:abstractNum w:abstractNumId="27" w15:restartNumberingAfterBreak="0">
+    <w:nsid w:val="4E096231"/>
+    <w:multiLevelType w:val="multilevel"/>
+    <w:tmpl w:val="6B42438E"/>
+    <w:lvl w:ilvl="0">
+      <w:start w:val="1"/>
+      <w:numFmt w:val="bullet"/>
+      <w:lvlText w:val=""/>
+      <w:lvlJc w:val="left"/>
+      <w:pPr>
+        <w:tabs>
+          <w:tab w:val="num" w:pos="1080"/>
+        </w:tabs>
+        <w:ind w:left="1080" w:hanging="360"/>
+      </w:pPr>
+      <w:rPr>
+        <w:rFonts w:ascii="Symbol" w:hAnsi="Symbol" w:hint="default"/>
+        <w:sz w:val="20"/>
+      </w:rPr>
+    </w:lvl>
+    <w:lvl w:ilvl="1">
+      <w:start w:val="1"/>
+      <w:numFmt w:val="bullet"/>
+      <w:lvlText w:val="o"/>
+      <w:lvlJc w:val="left"/>
+      <w:pPr>
+        <w:tabs>
+          <w:tab w:val="num" w:pos="1800"/>
+        </w:tabs>
+        <w:ind w:left="1800" w:hanging="360"/>
+      </w:pPr>
+      <w:rPr>
+        <w:rFonts w:ascii="Courier New" w:hAnsi="Courier New" w:hint="default"/>
+        <w:sz w:val="20"/>
+      </w:rPr>
+    </w:lvl>
+    <w:lvl w:ilvl="2" w:tentative="1">
+      <w:start w:val="1"/>
+      <w:numFmt w:val="bullet"/>
+      <w:lvlText w:val=""/>
+      <w:lvlJc w:val="left"/>
+      <w:pPr>
+        <w:tabs>
+          <w:tab w:val="num" w:pos="2520"/>
+        </w:tabs>
+        <w:ind w:left="2520" w:hanging="360"/>
+      </w:pPr>
+      <w:rPr>
+        <w:rFonts w:ascii="Wingdings" w:hAnsi="Wingdings" w:hint="default"/>
+        <w:sz w:val="20"/>
+      </w:rPr>
+    </w:lvl>
+    <w:lvl w:ilvl="3" w:tentative="1">
+      <w:start w:val="1"/>
+      <w:numFmt w:val="bullet"/>
+      <w:lvlText w:val=""/>
+      <w:lvlJc w:val="left"/>
+      <w:pPr>
+        <w:tabs>
+          <w:tab w:val="num" w:pos="3240"/>
+        </w:tabs>
+        <w:ind w:left="3240" w:hanging="360"/>
+      </w:pPr>
+      <w:rPr>
+        <w:rFonts w:ascii="Wingdings" w:hAnsi="Wingdings" w:hint="default"/>
+        <w:sz w:val="20"/>
+      </w:rPr>
+    </w:lvl>
+    <w:lvl w:ilvl="4" w:tentative="1">
+      <w:start w:val="1"/>
+      <w:numFmt w:val="bullet"/>
+      <w:lvlText w:val=""/>
+      <w:lvlJc w:val="left"/>
+      <w:pPr>
+        <w:tabs>
+          <w:tab w:val="num" w:pos="3960"/>
+        </w:tabs>
+        <w:ind w:left="3960" w:hanging="360"/>
+      </w:pPr>
+      <w:rPr>
+        <w:rFonts w:ascii="Wingdings" w:hAnsi="Wingdings" w:hint="default"/>
+        <w:sz w:val="20"/>
+      </w:rPr>
+    </w:lvl>
+    <w:lvl w:ilvl="5" w:tentative="1">
+      <w:start w:val="1"/>
+      <w:numFmt w:val="bullet"/>
+      <w:lvlText w:val=""/>
+      <w:lvlJc w:val="left"/>
+      <w:pPr>
+        <w:tabs>
+          <w:tab w:val="num" w:pos="4680"/>
+        </w:tabs>
+        <w:ind w:left="4680" w:hanging="360"/>
+      </w:pPr>
+      <w:rPr>
+        <w:rFonts w:ascii="Wingdings" w:hAnsi="Wingdings" w:hint="default"/>
+        <w:sz w:val="20"/>
+      </w:rPr>
+    </w:lvl>
+    <w:lvl w:ilvl="6" w:tentative="1">
+      <w:start w:val="1"/>
+      <w:numFmt w:val="bullet"/>
+      <w:lvlText w:val=""/>
+      <w:lvlJc w:val="left"/>
+      <w:pPr>
+        <w:tabs>
+          <w:tab w:val="num" w:pos="5400"/>
+        </w:tabs>
+        <w:ind w:left="5400" w:hanging="360"/>
+      </w:pPr>
+      <w:rPr>
+        <w:rFonts w:ascii="Wingdings" w:hAnsi="Wingdings" w:hint="default"/>
+        <w:sz w:val="20"/>
+      </w:rPr>
+    </w:lvl>
+    <w:lvl w:ilvl="7" w:tentative="1">
+      <w:start w:val="1"/>
+      <w:numFmt w:val="bullet"/>
+      <w:lvlText w:val=""/>
+      <w:lvlJc w:val="left"/>
+      <w:pPr>
+        <w:tabs>
+          <w:tab w:val="num" w:pos="6120"/>
+        </w:tabs>
+        <w:ind w:left="6120" w:hanging="360"/>
+      </w:pPr>
+      <w:rPr>
+        <w:rFonts w:ascii="Wingdings" w:hAnsi="Wingdings" w:hint="default"/>
+        <w:sz w:val="20"/>
+      </w:rPr>
+    </w:lvl>
+    <w:lvl w:ilvl="8" w:tentative="1">
+      <w:start w:val="1"/>
+      <w:numFmt w:val="bullet"/>
+      <w:lvlText w:val=""/>
+      <w:lvlJc w:val="left"/>
+      <w:pPr>
+        <w:tabs>
+          <w:tab w:val="num" w:pos="6840"/>
+        </w:tabs>
+        <w:ind w:left="6840" w:hanging="360"/>
+      </w:pPr>
+      <w:rPr>
+        <w:rFonts w:ascii="Wingdings" w:hAnsi="Wingdings" w:hint="default"/>
+        <w:sz w:val="20"/>
+      </w:rPr>
+    </w:lvl>
+  </w:abstractNum>
+  <w:abstractNum w:abstractNumId="28" w15:restartNumberingAfterBreak="0">
     <w:nsid w:val="53CA2A2B"/>
     <w:multiLevelType w:val="hybridMultilevel"/>
     <w:tmpl w:val="398041EE"/>
@@ -7378,7 +9272,120 @@
       </w:rPr>
     </w:lvl>
   </w:abstractNum>
-  <w:abstractNum w:abstractNumId="23" w15:restartNumberingAfterBreak="0">
+  <w:abstractNum w:abstractNumId="29" w15:restartNumberingAfterBreak="0">
+    <w:nsid w:val="54231141"/>
+    <w:multiLevelType w:val="hybridMultilevel"/>
+    <w:tmpl w:val="1F52F81C"/>
+    <w:lvl w:ilvl="0" w:tplc="04090001">
+      <w:start w:val="1"/>
+      <w:numFmt w:val="bullet"/>
+      <w:lvlText w:val=""/>
+      <w:lvlJc w:val="left"/>
+      <w:pPr>
+        <w:ind w:left="1080" w:hanging="360"/>
+      </w:pPr>
+      <w:rPr>
+        <w:rFonts w:ascii="Symbol" w:hAnsi="Symbol" w:hint="default"/>
+      </w:rPr>
+    </w:lvl>
+    <w:lvl w:ilvl="1" w:tplc="04090003" w:tentative="1">
+      <w:start w:val="1"/>
+      <w:numFmt w:val="bullet"/>
+      <w:lvlText w:val="o"/>
+      <w:lvlJc w:val="left"/>
+      <w:pPr>
+        <w:ind w:left="1800" w:hanging="360"/>
+      </w:pPr>
+      <w:rPr>
+        <w:rFonts w:ascii="Courier New" w:hAnsi="Courier New" w:cs="Courier New" w:hint="default"/>
+      </w:rPr>
+    </w:lvl>
+    <w:lvl w:ilvl="2" w:tplc="04090005" w:tentative="1">
+      <w:start w:val="1"/>
+      <w:numFmt w:val="bullet"/>
+      <w:lvlText w:val=""/>
+      <w:lvlJc w:val="left"/>
+      <w:pPr>
+        <w:ind w:left="2520" w:hanging="360"/>
+      </w:pPr>
+      <w:rPr>
+        <w:rFonts w:ascii="Wingdings" w:hAnsi="Wingdings" w:hint="default"/>
+      </w:rPr>
+    </w:lvl>
+    <w:lvl w:ilvl="3" w:tplc="04090001" w:tentative="1">
+      <w:start w:val="1"/>
+      <w:numFmt w:val="bullet"/>
+      <w:lvlText w:val=""/>
+      <w:lvlJc w:val="left"/>
+      <w:pPr>
+        <w:ind w:left="3240" w:hanging="360"/>
+      </w:pPr>
+      <w:rPr>
+        <w:rFonts w:ascii="Symbol" w:hAnsi="Symbol" w:hint="default"/>
+      </w:rPr>
+    </w:lvl>
+    <w:lvl w:ilvl="4" w:tplc="04090003" w:tentative="1">
+      <w:start w:val="1"/>
+      <w:numFmt w:val="bullet"/>
+      <w:lvlText w:val="o"/>
+      <w:lvlJc w:val="left"/>
+      <w:pPr>
+        <w:ind w:left="3960" w:hanging="360"/>
+      </w:pPr>
+      <w:rPr>
+        <w:rFonts w:ascii="Courier New" w:hAnsi="Courier New" w:cs="Courier New" w:hint="default"/>
+      </w:rPr>
+    </w:lvl>
+    <w:lvl w:ilvl="5" w:tplc="04090005" w:tentative="1">
+      <w:start w:val="1"/>
+      <w:numFmt w:val="bullet"/>
+      <w:lvlText w:val=""/>
+      <w:lvlJc w:val="left"/>
+      <w:pPr>
+        <w:ind w:left="4680" w:hanging="360"/>
+      </w:pPr>
+      <w:rPr>
+        <w:rFonts w:ascii="Wingdings" w:hAnsi="Wingdings" w:hint="default"/>
+      </w:rPr>
+    </w:lvl>
+    <w:lvl w:ilvl="6" w:tplc="04090001" w:tentative="1">
+      <w:start w:val="1"/>
+      <w:numFmt w:val="bullet"/>
+      <w:lvlText w:val=""/>
+      <w:lvlJc w:val="left"/>
+      <w:pPr>
+        <w:ind w:left="5400" w:hanging="360"/>
+      </w:pPr>
+      <w:rPr>
+        <w:rFonts w:ascii="Symbol" w:hAnsi="Symbol" w:hint="default"/>
+      </w:rPr>
+    </w:lvl>
+    <w:lvl w:ilvl="7" w:tplc="04090003" w:tentative="1">
+      <w:start w:val="1"/>
+      <w:numFmt w:val="bullet"/>
+      <w:lvlText w:val="o"/>
+      <w:lvlJc w:val="left"/>
+      <w:pPr>
+        <w:ind w:left="6120" w:hanging="360"/>
+      </w:pPr>
+      <w:rPr>
+        <w:rFonts w:ascii="Courier New" w:hAnsi="Courier New" w:cs="Courier New" w:hint="default"/>
+      </w:rPr>
+    </w:lvl>
+    <w:lvl w:ilvl="8" w:tplc="04090005" w:tentative="1">
+      <w:start w:val="1"/>
+      <w:numFmt w:val="bullet"/>
+      <w:lvlText w:val=""/>
+      <w:lvlJc w:val="left"/>
+      <w:pPr>
+        <w:ind w:left="6840" w:hanging="360"/>
+      </w:pPr>
+      <w:rPr>
+        <w:rFonts w:ascii="Wingdings" w:hAnsi="Wingdings" w:hint="default"/>
+      </w:rPr>
+    </w:lvl>
+  </w:abstractNum>
+  <w:abstractNum w:abstractNumId="30" w15:restartNumberingAfterBreak="0">
     <w:nsid w:val="550B4B01"/>
     <w:multiLevelType w:val="hybridMultilevel"/>
     <w:tmpl w:val="63D67484"/>
@@ -7491,7 +9498,7 @@
       </w:rPr>
     </w:lvl>
   </w:abstractNum>
-  <w:abstractNum w:abstractNumId="24" w15:restartNumberingAfterBreak="0">
+  <w:abstractNum w:abstractNumId="31" w15:restartNumberingAfterBreak="0">
     <w:nsid w:val="56583BA9"/>
     <w:multiLevelType w:val="hybridMultilevel"/>
     <w:tmpl w:val="C88C6000"/>
@@ -7577,7 +9584,7 @@
       </w:pPr>
     </w:lvl>
   </w:abstractNum>
-  <w:abstractNum w:abstractNumId="25" w15:restartNumberingAfterBreak="0">
+  <w:abstractNum w:abstractNumId="32" w15:restartNumberingAfterBreak="0">
     <w:nsid w:val="572979E3"/>
     <w:multiLevelType w:val="multilevel"/>
     <w:tmpl w:val="B4A0CCE4"/>
@@ -7792,7 +9799,7 @@
       </w:rPr>
     </w:lvl>
   </w:abstractNum>
-  <w:abstractNum w:abstractNumId="26" w15:restartNumberingAfterBreak="0">
+  <w:abstractNum w:abstractNumId="33" w15:restartNumberingAfterBreak="0">
     <w:nsid w:val="5A17664F"/>
     <w:multiLevelType w:val="hybridMultilevel"/>
     <w:tmpl w:val="6DD862C0"/>
@@ -8004,7 +10011,7 @@
       </w:rPr>
     </w:lvl>
   </w:abstractNum>
-  <w:abstractNum w:abstractNumId="27" w15:restartNumberingAfterBreak="0">
+  <w:abstractNum w:abstractNumId="34" w15:restartNumberingAfterBreak="0">
     <w:nsid w:val="5CF73D04"/>
     <w:multiLevelType w:val="hybridMultilevel"/>
     <w:tmpl w:val="EC844602"/>
@@ -8216,7 +10223,7 @@
       </w:rPr>
     </w:lvl>
   </w:abstractNum>
-  <w:abstractNum w:abstractNumId="28" w15:restartNumberingAfterBreak="0">
+  <w:abstractNum w:abstractNumId="35" w15:restartNumberingAfterBreak="0">
     <w:nsid w:val="5DB06F5E"/>
     <w:multiLevelType w:val="hybridMultilevel"/>
     <w:tmpl w:val="82380022"/>
@@ -8329,10 +10336,10 @@
       </w:rPr>
     </w:lvl>
   </w:abstractNum>
-  <w:abstractNum w:abstractNumId="29" w15:restartNumberingAfterBreak="0">
+  <w:abstractNum w:abstractNumId="36" w15:restartNumberingAfterBreak="0">
     <w:nsid w:val="5DD17322"/>
     <w:multiLevelType w:val="multilevel"/>
-    <w:tmpl w:val="0409001F"/>
+    <w:tmpl w:val="15E097B2"/>
     <w:lvl w:ilvl="0">
       <w:start w:val="1"/>
       <w:numFmt w:val="decimal"/>
@@ -8353,12 +10360,15 @@
     </w:lvl>
     <w:lvl w:ilvl="2">
       <w:start w:val="1"/>
-      <w:numFmt w:val="decimal"/>
-      <w:lvlText w:val="%1.%2.%3."/>
-      <w:lvlJc w:val="left"/>
-      <w:pPr>
-        <w:ind w:left="1224" w:hanging="504"/>
-      </w:pPr>
+      <w:numFmt w:val="bullet"/>
+      <w:lvlText w:val=""/>
+      <w:lvlJc w:val="left"/>
+      <w:pPr>
+        <w:ind w:left="1080" w:hanging="360"/>
+      </w:pPr>
+      <w:rPr>
+        <w:rFonts w:ascii="Symbol" w:hAnsi="Symbol" w:hint="default"/>
+      </w:rPr>
     </w:lvl>
     <w:lvl w:ilvl="3">
       <w:start w:val="1"/>
@@ -8415,7 +10425,7 @@
       </w:pPr>
     </w:lvl>
   </w:abstractNum>
-  <w:abstractNum w:abstractNumId="30" w15:restartNumberingAfterBreak="0">
+  <w:abstractNum w:abstractNumId="37" w15:restartNumberingAfterBreak="0">
     <w:nsid w:val="5DF719DA"/>
     <w:multiLevelType w:val="hybridMultilevel"/>
     <w:tmpl w:val="C79AF302"/>
@@ -8627,7 +10637,7 @@
       </w:rPr>
     </w:lvl>
   </w:abstractNum>
-  <w:abstractNum w:abstractNumId="31" w15:restartNumberingAfterBreak="0">
+  <w:abstractNum w:abstractNumId="38" w15:restartNumberingAfterBreak="0">
     <w:nsid w:val="5ED9715F"/>
     <w:multiLevelType w:val="hybridMultilevel"/>
     <w:tmpl w:val="68923674"/>
@@ -8719,7 +10729,7 @@
       </w:pPr>
     </w:lvl>
   </w:abstractNum>
-  <w:abstractNum w:abstractNumId="32" w15:restartNumberingAfterBreak="0">
+  <w:abstractNum w:abstractNumId="39" w15:restartNumberingAfterBreak="0">
     <w:nsid w:val="61BC2EE8"/>
     <w:multiLevelType w:val="hybridMultilevel"/>
     <w:tmpl w:val="561CE2FE"/>
@@ -8832,7 +10842,7 @@
       </w:rPr>
     </w:lvl>
   </w:abstractNum>
-  <w:abstractNum w:abstractNumId="33" w15:restartNumberingAfterBreak="0">
+  <w:abstractNum w:abstractNumId="40" w15:restartNumberingAfterBreak="0">
     <w:nsid w:val="61EB2DC2"/>
     <w:multiLevelType w:val="multilevel"/>
     <w:tmpl w:val="4C4687FE"/>
@@ -8945,7 +10955,7 @@
       </w:pPr>
     </w:lvl>
   </w:abstractNum>
-  <w:abstractNum w:abstractNumId="34" w15:restartNumberingAfterBreak="0">
+  <w:abstractNum w:abstractNumId="41" w15:restartNumberingAfterBreak="0">
     <w:nsid w:val="64E73175"/>
     <w:multiLevelType w:val="hybridMultilevel"/>
     <w:tmpl w:val="2FB81244"/>
@@ -9057,7 +11067,7 @@
       </w:rPr>
     </w:lvl>
   </w:abstractNum>
-  <w:abstractNum w:abstractNumId="35" w15:restartNumberingAfterBreak="0">
+  <w:abstractNum w:abstractNumId="42" w15:restartNumberingAfterBreak="0">
     <w:nsid w:val="65BC1AF8"/>
     <w:multiLevelType w:val="hybridMultilevel"/>
     <w:tmpl w:val="C4660408"/>
@@ -9170,7 +11180,156 @@
       </w:rPr>
     </w:lvl>
   </w:abstractNum>
-  <w:abstractNum w:abstractNumId="36" w15:restartNumberingAfterBreak="0">
+  <w:abstractNum w:abstractNumId="43" w15:restartNumberingAfterBreak="0">
+    <w:nsid w:val="68A96E27"/>
+    <w:multiLevelType w:val="multilevel"/>
+    <w:tmpl w:val="6B42438E"/>
+    <w:lvl w:ilvl="0">
+      <w:start w:val="1"/>
+      <w:numFmt w:val="bullet"/>
+      <w:lvlText w:val=""/>
+      <w:lvlJc w:val="left"/>
+      <w:pPr>
+        <w:tabs>
+          <w:tab w:val="num" w:pos="1080"/>
+        </w:tabs>
+        <w:ind w:left="1080" w:hanging="360"/>
+      </w:pPr>
+      <w:rPr>
+        <w:rFonts w:ascii="Symbol" w:hAnsi="Symbol" w:hint="default"/>
+        <w:sz w:val="20"/>
+      </w:rPr>
+    </w:lvl>
+    <w:lvl w:ilvl="1" w:tentative="1">
+      <w:start w:val="1"/>
+      <w:numFmt w:val="bullet"/>
+      <w:lvlText w:val="o"/>
+      <w:lvlJc w:val="left"/>
+      <w:pPr>
+        <w:tabs>
+          <w:tab w:val="num" w:pos="1800"/>
+        </w:tabs>
+        <w:ind w:left="1800" w:hanging="360"/>
+      </w:pPr>
+      <w:rPr>
+        <w:rFonts w:ascii="Courier New" w:hAnsi="Courier New" w:hint="default"/>
+        <w:sz w:val="20"/>
+      </w:rPr>
+    </w:lvl>
+    <w:lvl w:ilvl="2" w:tentative="1">
+      <w:start w:val="1"/>
+      <w:numFmt w:val="bullet"/>
+      <w:lvlText w:val=""/>
+      <w:lvlJc w:val="left"/>
+      <w:pPr>
+        <w:tabs>
+          <w:tab w:val="num" w:pos="2520"/>
+        </w:tabs>
+        <w:ind w:left="2520" w:hanging="360"/>
+      </w:pPr>
+      <w:rPr>
+        <w:rFonts w:ascii="Wingdings" w:hAnsi="Wingdings" w:hint="default"/>
+        <w:sz w:val="20"/>
+      </w:rPr>
+    </w:lvl>
+    <w:lvl w:ilvl="3" w:tentative="1">
+      <w:start w:val="1"/>
+      <w:numFmt w:val="bullet"/>
+      <w:lvlText w:val=""/>
+      <w:lvlJc w:val="left"/>
+      <w:pPr>
+        <w:tabs>
+          <w:tab w:val="num" w:pos="3240"/>
+        </w:tabs>
+        <w:ind w:left="3240" w:hanging="360"/>
+      </w:pPr>
+      <w:rPr>
+        <w:rFonts w:ascii="Wingdings" w:hAnsi="Wingdings" w:hint="default"/>
+        <w:sz w:val="20"/>
+      </w:rPr>
+    </w:lvl>
+    <w:lvl w:ilvl="4" w:tentative="1">
+      <w:start w:val="1"/>
+      <w:numFmt w:val="bullet"/>
+      <w:lvlText w:val=""/>
+      <w:lvlJc w:val="left"/>
+      <w:pPr>
+        <w:tabs>
+          <w:tab w:val="num" w:pos="3960"/>
+        </w:tabs>
+        <w:ind w:left="3960" w:hanging="360"/>
+      </w:pPr>
+      <w:rPr>
+        <w:rFonts w:ascii="Wingdings" w:hAnsi="Wingdings" w:hint="default"/>
+        <w:sz w:val="20"/>
+      </w:rPr>
+    </w:lvl>
+    <w:lvl w:ilvl="5" w:tentative="1">
+      <w:start w:val="1"/>
+      <w:numFmt w:val="bullet"/>
+      <w:lvlText w:val=""/>
+      <w:lvlJc w:val="left"/>
+      <w:pPr>
+        <w:tabs>
+          <w:tab w:val="num" w:pos="4680"/>
+        </w:tabs>
+        <w:ind w:left="4680" w:hanging="360"/>
+      </w:pPr>
+      <w:rPr>
+        <w:rFonts w:ascii="Wingdings" w:hAnsi="Wingdings" w:hint="default"/>
+        <w:sz w:val="20"/>
+      </w:rPr>
+    </w:lvl>
+    <w:lvl w:ilvl="6" w:tentative="1">
+      <w:start w:val="1"/>
+      <w:numFmt w:val="bullet"/>
+      <w:lvlText w:val=""/>
+      <w:lvlJc w:val="left"/>
+      <w:pPr>
+        <w:tabs>
+          <w:tab w:val="num" w:pos="5400"/>
+        </w:tabs>
+        <w:ind w:left="5400" w:hanging="360"/>
+      </w:pPr>
+      <w:rPr>
+        <w:rFonts w:ascii="Wingdings" w:hAnsi="Wingdings" w:hint="default"/>
+        <w:sz w:val="20"/>
+      </w:rPr>
+    </w:lvl>
+    <w:lvl w:ilvl="7" w:tentative="1">
+      <w:start w:val="1"/>
+      <w:numFmt w:val="bullet"/>
+      <w:lvlText w:val=""/>
+      <w:lvlJc w:val="left"/>
+      <w:pPr>
+        <w:tabs>
+          <w:tab w:val="num" w:pos="6120"/>
+        </w:tabs>
+        <w:ind w:left="6120" w:hanging="360"/>
+      </w:pPr>
+      <w:rPr>
+        <w:rFonts w:ascii="Wingdings" w:hAnsi="Wingdings" w:hint="default"/>
+        <w:sz w:val="20"/>
+      </w:rPr>
+    </w:lvl>
+    <w:lvl w:ilvl="8" w:tentative="1">
+      <w:start w:val="1"/>
+      <w:numFmt w:val="bullet"/>
+      <w:lvlText w:val=""/>
+      <w:lvlJc w:val="left"/>
+      <w:pPr>
+        <w:tabs>
+          <w:tab w:val="num" w:pos="6840"/>
+        </w:tabs>
+        <w:ind w:left="6840" w:hanging="360"/>
+      </w:pPr>
+      <w:rPr>
+        <w:rFonts w:ascii="Wingdings" w:hAnsi="Wingdings" w:hint="default"/>
+        <w:sz w:val="20"/>
+      </w:rPr>
+    </w:lvl>
+  </w:abstractNum>
+  <w:abstractNum w:abstractNumId="44" w15:restartNumberingAfterBreak="0">
     <w:nsid w:val="6BCC3C61"/>
     <w:multiLevelType w:val="hybridMultilevel"/>
     <w:tmpl w:val="49EA26D6"/>
@@ -9283,7 +11442,156 @@
       </w:rPr>
     </w:lvl>
   </w:abstractNum>
-  <w:abstractNum w:abstractNumId="37" w15:restartNumberingAfterBreak="0">
+  <w:abstractNum w:abstractNumId="45" w15:restartNumberingAfterBreak="0">
+    <w:nsid w:val="778F7031"/>
+    <w:multiLevelType w:val="multilevel"/>
+    <w:tmpl w:val="6B42438E"/>
+    <w:lvl w:ilvl="0">
+      <w:start w:val="1"/>
+      <w:numFmt w:val="bullet"/>
+      <w:lvlText w:val=""/>
+      <w:lvlJc w:val="left"/>
+      <w:pPr>
+        <w:tabs>
+          <w:tab w:val="num" w:pos="1080"/>
+        </w:tabs>
+        <w:ind w:left="1080" w:hanging="360"/>
+      </w:pPr>
+      <w:rPr>
+        <w:rFonts w:ascii="Symbol" w:hAnsi="Symbol" w:hint="default"/>
+        <w:sz w:val="20"/>
+      </w:rPr>
+    </w:lvl>
+    <w:lvl w:ilvl="1" w:tentative="1">
+      <w:start w:val="1"/>
+      <w:numFmt w:val="bullet"/>
+      <w:lvlText w:val="o"/>
+      <w:lvlJc w:val="left"/>
+      <w:pPr>
+        <w:tabs>
+          <w:tab w:val="num" w:pos="1800"/>
+        </w:tabs>
+        <w:ind w:left="1800" w:hanging="360"/>
+      </w:pPr>
+      <w:rPr>
+        <w:rFonts w:ascii="Courier New" w:hAnsi="Courier New" w:hint="default"/>
+        <w:sz w:val="20"/>
+      </w:rPr>
+    </w:lvl>
+    <w:lvl w:ilvl="2" w:tentative="1">
+      <w:start w:val="1"/>
+      <w:numFmt w:val="bullet"/>
+      <w:lvlText w:val=""/>
+      <w:lvlJc w:val="left"/>
+      <w:pPr>
+        <w:tabs>
+          <w:tab w:val="num" w:pos="2520"/>
+        </w:tabs>
+        <w:ind w:left="2520" w:hanging="360"/>
+      </w:pPr>
+      <w:rPr>
+        <w:rFonts w:ascii="Wingdings" w:hAnsi="Wingdings" w:hint="default"/>
+        <w:sz w:val="20"/>
+      </w:rPr>
+    </w:lvl>
+    <w:lvl w:ilvl="3" w:tentative="1">
+      <w:start w:val="1"/>
+      <w:numFmt w:val="bullet"/>
+      <w:lvlText w:val=""/>
+      <w:lvlJc w:val="left"/>
+      <w:pPr>
+        <w:tabs>
+          <w:tab w:val="num" w:pos="3240"/>
+        </w:tabs>
+        <w:ind w:left="3240" w:hanging="360"/>
+      </w:pPr>
+      <w:rPr>
+        <w:rFonts w:ascii="Wingdings" w:hAnsi="Wingdings" w:hint="default"/>
+        <w:sz w:val="20"/>
+      </w:rPr>
+    </w:lvl>
+    <w:lvl w:ilvl="4" w:tentative="1">
+      <w:start w:val="1"/>
+      <w:numFmt w:val="bullet"/>
+      <w:lvlText w:val=""/>
+      <w:lvlJc w:val="left"/>
+      <w:pPr>
+        <w:tabs>
+          <w:tab w:val="num" w:pos="3960"/>
+        </w:tabs>
+        <w:ind w:left="3960" w:hanging="360"/>
+      </w:pPr>
+      <w:rPr>
+        <w:rFonts w:ascii="Wingdings" w:hAnsi="Wingdings" w:hint="default"/>
+        <w:sz w:val="20"/>
+      </w:rPr>
+    </w:lvl>
+    <w:lvl w:ilvl="5" w:tentative="1">
+      <w:start w:val="1"/>
+      <w:numFmt w:val="bullet"/>
+      <w:lvlText w:val=""/>
+      <w:lvlJc w:val="left"/>
+      <w:pPr>
+        <w:tabs>
+          <w:tab w:val="num" w:pos="4680"/>
+        </w:tabs>
+        <w:ind w:left="4680" w:hanging="360"/>
+      </w:pPr>
+      <w:rPr>
+        <w:rFonts w:ascii="Wingdings" w:hAnsi="Wingdings" w:hint="default"/>
+        <w:sz w:val="20"/>
+      </w:rPr>
+    </w:lvl>
+    <w:lvl w:ilvl="6" w:tentative="1">
+      <w:start w:val="1"/>
+      <w:numFmt w:val="bullet"/>
+      <w:lvlText w:val=""/>
+      <w:lvlJc w:val="left"/>
+      <w:pPr>
+        <w:tabs>
+          <w:tab w:val="num" w:pos="5400"/>
+        </w:tabs>
+        <w:ind w:left="5400" w:hanging="360"/>
+      </w:pPr>
+      <w:rPr>
+        <w:rFonts w:ascii="Wingdings" w:hAnsi="Wingdings" w:hint="default"/>
+        <w:sz w:val="20"/>
+      </w:rPr>
+    </w:lvl>
+    <w:lvl w:ilvl="7" w:tentative="1">
+      <w:start w:val="1"/>
+      <w:numFmt w:val="bullet"/>
+      <w:lvlText w:val=""/>
+      <w:lvlJc w:val="left"/>
+      <w:pPr>
+        <w:tabs>
+          <w:tab w:val="num" w:pos="6120"/>
+        </w:tabs>
+        <w:ind w:left="6120" w:hanging="360"/>
+      </w:pPr>
+      <w:rPr>
+        <w:rFonts w:ascii="Wingdings" w:hAnsi="Wingdings" w:hint="default"/>
+        <w:sz w:val="20"/>
+      </w:rPr>
+    </w:lvl>
+    <w:lvl w:ilvl="8" w:tentative="1">
+      <w:start w:val="1"/>
+      <w:numFmt w:val="bullet"/>
+      <w:lvlText w:val=""/>
+      <w:lvlJc w:val="left"/>
+      <w:pPr>
+        <w:tabs>
+          <w:tab w:val="num" w:pos="6840"/>
+        </w:tabs>
+        <w:ind w:left="6840" w:hanging="360"/>
+      </w:pPr>
+      <w:rPr>
+        <w:rFonts w:ascii="Wingdings" w:hAnsi="Wingdings" w:hint="default"/>
+        <w:sz w:val="20"/>
+      </w:rPr>
+    </w:lvl>
+  </w:abstractNum>
+  <w:abstractNum w:abstractNumId="46" w15:restartNumberingAfterBreak="0">
     <w:nsid w:val="77CA44D1"/>
     <w:multiLevelType w:val="hybridMultilevel"/>
     <w:tmpl w:val="926CBC52"/>
@@ -9373,7 +11681,185 @@
       </w:pPr>
     </w:lvl>
   </w:abstractNum>
-  <w:abstractNum w:abstractNumId="38" w15:restartNumberingAfterBreak="0">
+  <w:abstractNum w:abstractNumId="47" w15:restartNumberingAfterBreak="0">
+    <w:nsid w:val="77DC74EC"/>
+    <w:multiLevelType w:val="multilevel"/>
+    <w:tmpl w:val="15E097B2"/>
+    <w:lvl w:ilvl="0">
+      <w:start w:val="1"/>
+      <w:numFmt w:val="decimal"/>
+      <w:lvlText w:val="%1."/>
+      <w:lvlJc w:val="left"/>
+      <w:pPr>
+        <w:ind w:left="360" w:hanging="360"/>
+      </w:pPr>
+    </w:lvl>
+    <w:lvl w:ilvl="1">
+      <w:start w:val="1"/>
+      <w:numFmt w:val="decimal"/>
+      <w:lvlText w:val="%1.%2."/>
+      <w:lvlJc w:val="left"/>
+      <w:pPr>
+        <w:ind w:left="792" w:hanging="432"/>
+      </w:pPr>
+    </w:lvl>
+    <w:lvl w:ilvl="2">
+      <w:start w:val="1"/>
+      <w:numFmt w:val="bullet"/>
+      <w:lvlText w:val=""/>
+      <w:lvlJc w:val="left"/>
+      <w:pPr>
+        <w:ind w:left="1080" w:hanging="360"/>
+      </w:pPr>
+      <w:rPr>
+        <w:rFonts w:ascii="Symbol" w:hAnsi="Symbol" w:hint="default"/>
+      </w:rPr>
+    </w:lvl>
+    <w:lvl w:ilvl="3">
+      <w:start w:val="1"/>
+      <w:numFmt w:val="decimal"/>
+      <w:lvlText w:val="%1.%2.%3.%4."/>
+      <w:lvlJc w:val="left"/>
+      <w:pPr>
+        <w:ind w:left="1728" w:hanging="648"/>
+      </w:pPr>
+    </w:lvl>
+    <w:lvl w:ilvl="4">
+      <w:start w:val="1"/>
+      <w:numFmt w:val="decimal"/>
+      <w:lvlText w:val="%1.%2.%3.%4.%5."/>
+      <w:lvlJc w:val="left"/>
+      <w:pPr>
+        <w:ind w:left="2232" w:hanging="792"/>
+      </w:pPr>
+    </w:lvl>
+    <w:lvl w:ilvl="5">
+      <w:start w:val="1"/>
+      <w:numFmt w:val="decimal"/>
+      <w:lvlText w:val="%1.%2.%3.%4.%5.%6."/>
+      <w:lvlJc w:val="left"/>
+      <w:pPr>
+        <w:ind w:left="2736" w:hanging="936"/>
+      </w:pPr>
+    </w:lvl>
+    <w:lvl w:ilvl="6">
+      <w:start w:val="1"/>
+      <w:numFmt w:val="decimal"/>
+      <w:lvlText w:val="%1.%2.%3.%4.%5.%6.%7."/>
+      <w:lvlJc w:val="left"/>
+      <w:pPr>
+        <w:ind w:left="3240" w:hanging="1080"/>
+      </w:pPr>
+    </w:lvl>
+    <w:lvl w:ilvl="7">
+      <w:start w:val="1"/>
+      <w:numFmt w:val="decimal"/>
+      <w:lvlText w:val="%1.%2.%3.%4.%5.%6.%7.%8."/>
+      <w:lvlJc w:val="left"/>
+      <w:pPr>
+        <w:ind w:left="3744" w:hanging="1224"/>
+      </w:pPr>
+    </w:lvl>
+    <w:lvl w:ilvl="8">
+      <w:start w:val="1"/>
+      <w:numFmt w:val="decimal"/>
+      <w:lvlText w:val="%1.%2.%3.%4.%5.%6.%7.%8.%9."/>
+      <w:lvlJc w:val="left"/>
+      <w:pPr>
+        <w:ind w:left="4320" w:hanging="1440"/>
+      </w:pPr>
+    </w:lvl>
+  </w:abstractNum>
+  <w:abstractNum w:abstractNumId="48" w15:restartNumberingAfterBreak="0">
+    <w:nsid w:val="77FB19BD"/>
+    <w:multiLevelType w:val="multilevel"/>
+    <w:tmpl w:val="15E097B2"/>
+    <w:lvl w:ilvl="0">
+      <w:start w:val="1"/>
+      <w:numFmt w:val="decimal"/>
+      <w:lvlText w:val="%1."/>
+      <w:lvlJc w:val="left"/>
+      <w:pPr>
+        <w:ind w:left="360" w:hanging="360"/>
+      </w:pPr>
+    </w:lvl>
+    <w:lvl w:ilvl="1">
+      <w:start w:val="1"/>
+      <w:numFmt w:val="decimal"/>
+      <w:lvlText w:val="%1.%2."/>
+      <w:lvlJc w:val="left"/>
+      <w:pPr>
+        <w:ind w:left="792" w:hanging="432"/>
+      </w:pPr>
+    </w:lvl>
+    <w:lvl w:ilvl="2">
+      <w:start w:val="1"/>
+      <w:numFmt w:val="bullet"/>
+      <w:lvlText w:val=""/>
+      <w:lvlJc w:val="left"/>
+      <w:pPr>
+        <w:ind w:left="1080" w:hanging="360"/>
+      </w:pPr>
+      <w:rPr>
+        <w:rFonts w:ascii="Symbol" w:hAnsi="Symbol" w:hint="default"/>
+      </w:rPr>
+    </w:lvl>
+    <w:lvl w:ilvl="3">
+      <w:start w:val="1"/>
+      <w:numFmt w:val="decimal"/>
+      <w:lvlText w:val="%1.%2.%3.%4."/>
+      <w:lvlJc w:val="left"/>
+      <w:pPr>
+        <w:ind w:left="1728" w:hanging="648"/>
+      </w:pPr>
+    </w:lvl>
+    <w:lvl w:ilvl="4">
+      <w:start w:val="1"/>
+      <w:numFmt w:val="decimal"/>
+      <w:lvlText w:val="%1.%2.%3.%4.%5."/>
+      <w:lvlJc w:val="left"/>
+      <w:pPr>
+        <w:ind w:left="2232" w:hanging="792"/>
+      </w:pPr>
+    </w:lvl>
+    <w:lvl w:ilvl="5">
+      <w:start w:val="1"/>
+      <w:numFmt w:val="decimal"/>
+      <w:lvlText w:val="%1.%2.%3.%4.%5.%6."/>
+      <w:lvlJc w:val="left"/>
+      <w:pPr>
+        <w:ind w:left="2736" w:hanging="936"/>
+      </w:pPr>
+    </w:lvl>
+    <w:lvl w:ilvl="6">
+      <w:start w:val="1"/>
+      <w:numFmt w:val="decimal"/>
+      <w:lvlText w:val="%1.%2.%3.%4.%5.%6.%7."/>
+      <w:lvlJc w:val="left"/>
+      <w:pPr>
+        <w:ind w:left="3240" w:hanging="1080"/>
+      </w:pPr>
+    </w:lvl>
+    <w:lvl w:ilvl="7">
+      <w:start w:val="1"/>
+      <w:numFmt w:val="decimal"/>
+      <w:lvlText w:val="%1.%2.%3.%4.%5.%6.%7.%8."/>
+      <w:lvlJc w:val="left"/>
+      <w:pPr>
+        <w:ind w:left="3744" w:hanging="1224"/>
+      </w:pPr>
+    </w:lvl>
+    <w:lvl w:ilvl="8">
+      <w:start w:val="1"/>
+      <w:numFmt w:val="decimal"/>
+      <w:lvlText w:val="%1.%2.%3.%4.%5.%6.%7.%8.%9."/>
+      <w:lvlJc w:val="left"/>
+      <w:pPr>
+        <w:ind w:left="4320" w:hanging="1440"/>
+      </w:pPr>
+    </w:lvl>
+  </w:abstractNum>
+  <w:abstractNum w:abstractNumId="49" w15:restartNumberingAfterBreak="0">
     <w:nsid w:val="7A032077"/>
     <w:multiLevelType w:val="multilevel"/>
     <w:tmpl w:val="68DC4E06"/>
@@ -9486,7 +11972,96 @@
       </w:pPr>
     </w:lvl>
   </w:abstractNum>
-  <w:abstractNum w:abstractNumId="39" w15:restartNumberingAfterBreak="0">
+  <w:abstractNum w:abstractNumId="50" w15:restartNumberingAfterBreak="0">
+    <w:nsid w:val="7C03638B"/>
+    <w:multiLevelType w:val="multilevel"/>
+    <w:tmpl w:val="15E097B2"/>
+    <w:lvl w:ilvl="0">
+      <w:start w:val="1"/>
+      <w:numFmt w:val="decimal"/>
+      <w:lvlText w:val="%1."/>
+      <w:lvlJc w:val="left"/>
+      <w:pPr>
+        <w:ind w:left="360" w:hanging="360"/>
+      </w:pPr>
+    </w:lvl>
+    <w:lvl w:ilvl="1">
+      <w:start w:val="1"/>
+      <w:numFmt w:val="decimal"/>
+      <w:lvlText w:val="%1.%2."/>
+      <w:lvlJc w:val="left"/>
+      <w:pPr>
+        <w:ind w:left="792" w:hanging="432"/>
+      </w:pPr>
+    </w:lvl>
+    <w:lvl w:ilvl="2">
+      <w:start w:val="1"/>
+      <w:numFmt w:val="bullet"/>
+      <w:lvlText w:val=""/>
+      <w:lvlJc w:val="left"/>
+      <w:pPr>
+        <w:ind w:left="1080" w:hanging="360"/>
+      </w:pPr>
+      <w:rPr>
+        <w:rFonts w:ascii="Symbol" w:hAnsi="Symbol" w:hint="default"/>
+      </w:rPr>
+    </w:lvl>
+    <w:lvl w:ilvl="3">
+      <w:start w:val="1"/>
+      <w:numFmt w:val="decimal"/>
+      <w:lvlText w:val="%1.%2.%3.%4."/>
+      <w:lvlJc w:val="left"/>
+      <w:pPr>
+        <w:ind w:left="1728" w:hanging="648"/>
+      </w:pPr>
+    </w:lvl>
+    <w:lvl w:ilvl="4">
+      <w:start w:val="1"/>
+      <w:numFmt w:val="decimal"/>
+      <w:lvlText w:val="%1.%2.%3.%4.%5."/>
+      <w:lvlJc w:val="left"/>
+      <w:pPr>
+        <w:ind w:left="2232" w:hanging="792"/>
+      </w:pPr>
+    </w:lvl>
+    <w:lvl w:ilvl="5">
+      <w:start w:val="1"/>
+      <w:numFmt w:val="decimal"/>
+      <w:lvlText w:val="%1.%2.%3.%4.%5.%6."/>
+      <w:lvlJc w:val="left"/>
+      <w:pPr>
+        <w:ind w:left="2736" w:hanging="936"/>
+      </w:pPr>
+    </w:lvl>
+    <w:lvl w:ilvl="6">
+      <w:start w:val="1"/>
+      <w:numFmt w:val="decimal"/>
+      <w:lvlText w:val="%1.%2.%3.%4.%5.%6.%7."/>
+      <w:lvlJc w:val="left"/>
+      <w:pPr>
+        <w:ind w:left="3240" w:hanging="1080"/>
+      </w:pPr>
+    </w:lvl>
+    <w:lvl w:ilvl="7">
+      <w:start w:val="1"/>
+      <w:numFmt w:val="decimal"/>
+      <w:lvlText w:val="%1.%2.%3.%4.%5.%6.%7.%8."/>
+      <w:lvlJc w:val="left"/>
+      <w:pPr>
+        <w:ind w:left="3744" w:hanging="1224"/>
+      </w:pPr>
+    </w:lvl>
+    <w:lvl w:ilvl="8">
+      <w:start w:val="1"/>
+      <w:numFmt w:val="decimal"/>
+      <w:lvlText w:val="%1.%2.%3.%4.%5.%6.%7.%8.%9."/>
+      <w:lvlJc w:val="left"/>
+      <w:pPr>
+        <w:ind w:left="4320" w:hanging="1440"/>
+      </w:pPr>
+    </w:lvl>
+  </w:abstractNum>
+  <w:abstractNum w:abstractNumId="51" w15:restartNumberingAfterBreak="0">
     <w:nsid w:val="7E5021C5"/>
     <w:multiLevelType w:val="hybridMultilevel"/>
     <w:tmpl w:val="EF46CF86"/>
@@ -9600,106 +12175,106 @@
     </w:lvl>
   </w:abstractNum>
   <w:num w:numId="1" w16cid:durableId="2064257289">
-    <w:abstractNumId w:val="20"/>
+    <w:abstractNumId w:val="25"/>
   </w:num>
   <w:num w:numId="2" w16cid:durableId="534082386">
+    <w:abstractNumId w:val="9"/>
+  </w:num>
+  <w:num w:numId="3" w16cid:durableId="337774541">
+    <w:abstractNumId w:val="34"/>
+  </w:num>
+  <w:num w:numId="4" w16cid:durableId="238054196">
     <w:abstractNumId w:val="8"/>
   </w:num>
-  <w:num w:numId="3" w16cid:durableId="337774541">
-    <w:abstractNumId w:val="27"/>
-  </w:num>
-  <w:num w:numId="4" w16cid:durableId="238054196">
-    <w:abstractNumId w:val="7"/>
-  </w:num>
   <w:num w:numId="5" w16cid:durableId="693463578">
-    <w:abstractNumId w:val="26"/>
+    <w:abstractNumId w:val="33"/>
   </w:num>
   <w:num w:numId="6" w16cid:durableId="1085498589">
     <w:abstractNumId w:val="4"/>
   </w:num>
   <w:num w:numId="7" w16cid:durableId="1029836246">
-    <w:abstractNumId w:val="10"/>
+    <w:abstractNumId w:val="12"/>
   </w:num>
   <w:num w:numId="8" w16cid:durableId="2120248638">
-    <w:abstractNumId w:val="25"/>
+    <w:abstractNumId w:val="32"/>
   </w:num>
   <w:num w:numId="9" w16cid:durableId="1864320978">
+    <w:abstractNumId w:val="46"/>
+  </w:num>
+  <w:num w:numId="10" w16cid:durableId="2135101226">
+    <w:abstractNumId w:val="51"/>
+  </w:num>
+  <w:num w:numId="11" w16cid:durableId="1878152393">
+    <w:abstractNumId w:val="19"/>
+  </w:num>
+  <w:num w:numId="12" w16cid:durableId="1326318267">
+    <w:abstractNumId w:val="30"/>
+  </w:num>
+  <w:num w:numId="13" w16cid:durableId="396124403">
     <w:abstractNumId w:val="37"/>
   </w:num>
-  <w:num w:numId="10" w16cid:durableId="2135101226">
+  <w:num w:numId="14" w16cid:durableId="520630285">
     <w:abstractNumId w:val="39"/>
   </w:num>
-  <w:num w:numId="11" w16cid:durableId="1878152393">
-    <w:abstractNumId w:val="15"/>
-  </w:num>
-  <w:num w:numId="12" w16cid:durableId="1326318267">
-    <w:abstractNumId w:val="23"/>
-  </w:num>
-  <w:num w:numId="13" w16cid:durableId="396124403">
-    <w:abstractNumId w:val="30"/>
-  </w:num>
-  <w:num w:numId="14" w16cid:durableId="520630285">
-    <w:abstractNumId w:val="32"/>
-  </w:num>
   <w:num w:numId="15" w16cid:durableId="1881279442">
-    <w:abstractNumId w:val="24"/>
+    <w:abstractNumId w:val="31"/>
   </w:num>
   <w:num w:numId="16" w16cid:durableId="730932829">
-    <w:abstractNumId w:val="11"/>
+    <w:abstractNumId w:val="14"/>
   </w:num>
   <w:num w:numId="17" w16cid:durableId="1178157574">
-    <w:abstractNumId w:val="17"/>
+    <w:abstractNumId w:val="22"/>
   </w:num>
   <w:num w:numId="18" w16cid:durableId="2103331754">
-    <w:abstractNumId w:val="14"/>
+    <w:abstractNumId w:val="18"/>
   </w:num>
   <w:num w:numId="19" w16cid:durableId="141123831">
-    <w:abstractNumId w:val="22"/>
+    <w:abstractNumId w:val="28"/>
   </w:num>
   <w:num w:numId="20" w16cid:durableId="1470130001">
     <w:abstractNumId w:val="2"/>
   </w:num>
   <w:num w:numId="21" w16cid:durableId="2131512407">
-    <w:abstractNumId w:val="36"/>
+    <w:abstractNumId w:val="44"/>
   </w:num>
   <w:num w:numId="22" w16cid:durableId="899442031">
     <w:abstractNumId w:val="3"/>
   </w:num>
   <w:num w:numId="23" w16cid:durableId="1617370051">
-    <w:abstractNumId w:val="28"/>
+    <w:abstractNumId w:val="35"/>
   </w:num>
   <w:num w:numId="24" w16cid:durableId="1467359638">
-    <w:abstractNumId w:val="21"/>
+    <w:abstractNumId w:val="26"/>
   </w:num>
   <w:num w:numId="25" w16cid:durableId="2004039696">
-    <w:abstractNumId w:val="12"/>
+    <w:abstractNumId w:val="15"/>
   </w:num>
   <w:num w:numId="26" w16cid:durableId="176777130">
-    <w:abstractNumId w:val="19"/>
+    <w:abstractNumId w:val="24"/>
   </w:num>
   <w:num w:numId="27" w16cid:durableId="981227097">
-    <w:abstractNumId w:val="35"/>
+    <w:abstractNumId w:val="42"/>
   </w:num>
   <w:num w:numId="28" w16cid:durableId="917522940">
-    <w:abstractNumId w:val="31"/>
+    <w:abstractNumId w:val="38"/>
   </w:num>
   <w:num w:numId="29" w16cid:durableId="1798378265">
     <w:abstractNumId w:val="1"/>
   </w:num>
   <w:num w:numId="30" w16cid:durableId="964700281">
-    <w:abstractNumId w:val="18"/>
+    <w:abstractNumId w:val="23"/>
   </w:num>
   <w:num w:numId="31" w16cid:durableId="675034989">
-    <w:abstractNumId w:val="34"/>
+    <w:abstractNumId w:val="41"/>
   </w:num>
   <w:num w:numId="32" w16cid:durableId="132794725">
-    <w:abstractNumId w:val="29"/>
+    <w:abstractNumId w:val="36"/>
   </w:num>
   <w:num w:numId="33" w16cid:durableId="945648884">
     <w:abstractNumId w:val="5"/>
   </w:num>
   <w:num w:numId="34" w16cid:durableId="205725520">
-    <w:abstractNumId w:val="9"/>
+    <w:abstractNumId w:val="10"/>
   </w:num>
   <w:num w:numId="35" w16cid:durableId="61147556">
     <w:abstractNumId w:val="0"/>
@@ -9708,16 +12283,52 @@
     <w:abstractNumId w:val="6"/>
   </w:num>
   <w:num w:numId="37" w16cid:durableId="1777557811">
-    <w:abstractNumId w:val="38"/>
+    <w:abstractNumId w:val="49"/>
   </w:num>
   <w:num w:numId="38" w16cid:durableId="1825849280">
+    <w:abstractNumId w:val="21"/>
+  </w:num>
+  <w:num w:numId="39" w16cid:durableId="1544051929">
+    <w:abstractNumId w:val="40"/>
+  </w:num>
+  <w:num w:numId="40" w16cid:durableId="1157651009">
+    <w:abstractNumId w:val="17"/>
+  </w:num>
+  <w:num w:numId="41" w16cid:durableId="1521554463">
+    <w:abstractNumId w:val="13"/>
+  </w:num>
+  <w:num w:numId="42" w16cid:durableId="1455060432">
+    <w:abstractNumId w:val="50"/>
+  </w:num>
+  <w:num w:numId="43" w16cid:durableId="1001274598">
+    <w:abstractNumId w:val="47"/>
+  </w:num>
+  <w:num w:numId="44" w16cid:durableId="1428580660">
+    <w:abstractNumId w:val="20"/>
+  </w:num>
+  <w:num w:numId="45" w16cid:durableId="587882738">
+    <w:abstractNumId w:val="48"/>
+  </w:num>
+  <w:num w:numId="46" w16cid:durableId="1699157984">
+    <w:abstractNumId w:val="7"/>
+  </w:num>
+  <w:num w:numId="47" w16cid:durableId="437919526">
+    <w:abstractNumId w:val="11"/>
+  </w:num>
+  <w:num w:numId="48" w16cid:durableId="2097166107">
+    <w:abstractNumId w:val="29"/>
+  </w:num>
+  <w:num w:numId="49" w16cid:durableId="1108239104">
     <w:abstractNumId w:val="16"/>
   </w:num>
-  <w:num w:numId="39" w16cid:durableId="1544051929">
-    <w:abstractNumId w:val="33"/>
+  <w:num w:numId="50" w16cid:durableId="53310349">
+    <w:abstractNumId w:val="27"/>
   </w:num>
-  <w:num w:numId="40" w16cid:durableId="1157651009">
-    <w:abstractNumId w:val="13"/>
+  <w:num w:numId="51" w16cid:durableId="364135981">
+    <w:abstractNumId w:val="43"/>
+  </w:num>
+  <w:num w:numId="52" w16cid:durableId="525873067">
+    <w:abstractNumId w:val="45"/>
   </w:num>
 </w:numbering>
 </file>
@@ -10192,6 +12803,29 @@
       <w:szCs w:val="24"/>
     </w:rPr>
   </w:style>
+  <w:style w:type="paragraph" w:styleId="Heading4">
+    <w:name w:val="heading 4"/>
+    <w:basedOn w:val="Normal"/>
+    <w:next w:val="Normal"/>
+    <w:link w:val="Heading4Char"/>
+    <w:uiPriority w:val="9"/>
+    <w:semiHidden/>
+    <w:unhideWhenUsed/>
+    <w:qFormat/>
+    <w:rsid w:val="00766013"/>
+    <w:pPr>
+      <w:keepNext/>
+      <w:keepLines/>
+      <w:spacing w:before="40" w:after="0"/>
+      <w:outlineLvl w:val="3"/>
+    </w:pPr>
+    <w:rPr>
+      <w:rFonts w:asciiTheme="majorHAnsi" w:eastAsiaTheme="majorEastAsia" w:hAnsiTheme="majorHAnsi" w:cstheme="majorBidi"/>
+      <w:i/>
+      <w:iCs/>
+      <w:color w:val="2E74B5" w:themeColor="accent1" w:themeShade="BF"/>
+    </w:rPr>
+  </w:style>
   <w:style w:type="character" w:default="1" w:styleId="DefaultParagraphFont">
     <w:name w:val="Default Paragraph Font"/>
     <w:uiPriority w:val="1"/>
@@ -10970,6 +13604,20 @@
       <w:color w:val="1F4D78" w:themeColor="accent1" w:themeShade="7F"/>
       <w:sz w:val="24"/>
       <w:szCs w:val="24"/>
+    </w:rPr>
+  </w:style>
+  <w:style w:type="character" w:customStyle="1" w:styleId="Heading4Char">
+    <w:name w:val="Heading 4 Char"/>
+    <w:basedOn w:val="DefaultParagraphFont"/>
+    <w:link w:val="Heading4"/>
+    <w:uiPriority w:val="9"/>
+    <w:semiHidden/>
+    <w:rsid w:val="00766013"/>
+    <w:rPr>
+      <w:rFonts w:asciiTheme="majorHAnsi" w:eastAsiaTheme="majorEastAsia" w:hAnsiTheme="majorHAnsi" w:cstheme="majorBidi"/>
+      <w:i/>
+      <w:iCs/>
+      <w:color w:val="2E74B5" w:themeColor="accent1" w:themeShade="BF"/>
     </w:rPr>
   </w:style>
 </w:styles>
@@ -11237,7 +13885,14 @@
 </file>
 
 <file path=customXml/item1.xml><?xml version="1.0" encoding="utf-8"?>
-<b:Sources xmlns:b="http://schemas.openxmlformats.org/officeDocument/2006/bibliography" xmlns="http://schemas.openxmlformats.org/officeDocument/2006/bibliography" SelectedStyle="\CHICAGO.XSL" StyleName="Chicago" Version="16"/>
+<p:properties xmlns:p="http://schemas.microsoft.com/office/2006/metadata/properties" xmlns:xsi="http://www.w3.org/2001/XMLSchema-instance" xmlns:pc="http://schemas.microsoft.com/office/infopath/2007/PartnerControls">
+  <documentManagement>
+    <TaxCatchAll xmlns="692651b8-6577-4651-a352-3b631599c082" xsi:nil="true"/>
+    <lcf76f155ced4ddcb4097134ff3c332f xmlns="ff4433bc-22a3-4dac-805f-c635aff40461">
+      <Terms xmlns="http://schemas.microsoft.com/office/infopath/2007/PartnerControls"/>
+    </lcf76f155ced4ddcb4097134ff3c332f>
+  </documentManagement>
+</p:properties>
 </file>
 
 <file path=customXml/item2.xml><?xml version="1.0" encoding="utf-8"?>
@@ -11250,14 +13905,7 @@
 </file>
 
 <file path=customXml/item3.xml><?xml version="1.0" encoding="utf-8"?>
-<p:properties xmlns:p="http://schemas.microsoft.com/office/2006/metadata/properties" xmlns:xsi="http://www.w3.org/2001/XMLSchema-instance" xmlns:pc="http://schemas.microsoft.com/office/infopath/2007/PartnerControls">
-  <documentManagement>
-    <TaxCatchAll xmlns="692651b8-6577-4651-a352-3b631599c082" xsi:nil="true"/>
-    <lcf76f155ced4ddcb4097134ff3c332f xmlns="ff4433bc-22a3-4dac-805f-c635aff40461">
-      <Terms xmlns="http://schemas.microsoft.com/office/infopath/2007/PartnerControls"/>
-    </lcf76f155ced4ddcb4097134ff3c332f>
-  </documentManagement>
-</p:properties>
+<b:Sources xmlns:b="http://schemas.openxmlformats.org/officeDocument/2006/bibliography" xmlns="http://schemas.openxmlformats.org/officeDocument/2006/bibliography" SelectedStyle="\CHICAGO.XSL" StyleName="Chicago" Version="16"/>
 </file>
 
 <file path=customXml/item4.xml><?xml version="1.0" encoding="utf-8"?>
@@ -11462,9 +14110,12 @@
 </file>
 
 <file path=customXml/itemProps1.xml><?xml version="1.0" encoding="utf-8"?>
-<ds:datastoreItem xmlns:ds="http://schemas.openxmlformats.org/officeDocument/2006/customXml" ds:itemID="{6DBA92C0-8742-474B-BCAA-81383294C714}">
+<ds:datastoreItem xmlns:ds="http://schemas.openxmlformats.org/officeDocument/2006/customXml" ds:itemID="{5C510F61-3B5C-4057-BAAE-BC558D826AC3}">
   <ds:schemaRefs>
-    <ds:schemaRef ds:uri="http://schemas.openxmlformats.org/officeDocument/2006/bibliography"/>
+    <ds:schemaRef ds:uri="http://schemas.microsoft.com/office/2006/metadata/properties"/>
+    <ds:schemaRef ds:uri="http://schemas.microsoft.com/office/infopath/2007/PartnerControls"/>
+    <ds:schemaRef ds:uri="692651b8-6577-4651-a352-3b631599c082"/>
+    <ds:schemaRef ds:uri="ff4433bc-22a3-4dac-805f-c635aff40461"/>
   </ds:schemaRefs>
 </ds:datastoreItem>
 </file>
@@ -11478,12 +14129,9 @@
 </file>
 
 <file path=customXml/itemProps3.xml><?xml version="1.0" encoding="utf-8"?>
-<ds:datastoreItem xmlns:ds="http://schemas.openxmlformats.org/officeDocument/2006/customXml" ds:itemID="{5C510F61-3B5C-4057-BAAE-BC558D826AC3}">
+<ds:datastoreItem xmlns:ds="http://schemas.openxmlformats.org/officeDocument/2006/customXml" ds:itemID="{6DBA92C0-8742-474B-BCAA-81383294C714}">
   <ds:schemaRefs>
-    <ds:schemaRef ds:uri="http://schemas.microsoft.com/office/2006/metadata/properties"/>
-    <ds:schemaRef ds:uri="http://schemas.microsoft.com/office/infopath/2007/PartnerControls"/>
-    <ds:schemaRef ds:uri="692651b8-6577-4651-a352-3b631599c082"/>
-    <ds:schemaRef ds:uri="ff4433bc-22a3-4dac-805f-c635aff40461"/>
+    <ds:schemaRef ds:uri="http://schemas.openxmlformats.org/officeDocument/2006/bibliography"/>
   </ds:schemaRefs>
 </ds:datastoreItem>
 </file>

</xml_diff>